<commit_message>
Updated GDD, added concept art for menu and menu system
</commit_message>
<xml_diff>
--- a/The Orb GDD.docx
+++ b/The Orb GDD.docx
@@ -198,7 +198,7 @@
       <w:pPr>
         <w:pStyle w:val="TOC1"/>
         <w:tabs>
-          <w:tab w:val="right" w:leader="hyphen" w:pos="9350"/>
+          <w:tab w:val="right" w:leader="hyphen" w:pos="10790"/>
         </w:tabs>
         <w:rPr>
           <w:rFonts w:eastAsiaTheme="minorEastAsia"/>
@@ -230,7 +230,7 @@
         </w:rPr>
         <w:fldChar w:fldCharType="separate"/>
       </w:r>
-      <w:hyperlink w:anchor="_Toc160454672" w:history="1">
+      <w:hyperlink w:anchor="_Toc161343068" w:history="1">
         <w:r>
           <w:rPr>
             <w:rStyle w:val="Hyperlink"/>
@@ -257,7 +257,7 @@
             <w:noProof/>
             <w:webHidden/>
           </w:rPr>
-          <w:instrText xml:space="preserve"> PAGEREF _Toc160454672 \h </w:instrText>
+          <w:instrText xml:space="preserve"> PAGEREF _Toc161343068 \h </w:instrText>
         </w:r>
         <w:r>
           <w:rPr>
@@ -292,14 +292,14 @@
       <w:pPr>
         <w:pStyle w:val="TOC1"/>
         <w:tabs>
-          <w:tab w:val="right" w:leader="hyphen" w:pos="9350"/>
+          <w:tab w:val="right" w:leader="hyphen" w:pos="10790"/>
         </w:tabs>
         <w:rPr>
           <w:rFonts w:eastAsiaTheme="minorEastAsia"/>
           <w:noProof/>
         </w:rPr>
       </w:pPr>
-      <w:hyperlink w:anchor="_Toc160454673" w:history="1">
+      <w:hyperlink w:anchor="_Toc161343069" w:history="1">
         <w:r>
           <w:rPr>
             <w:rStyle w:val="Hyperlink"/>
@@ -326,7 +326,7 @@
             <w:noProof/>
             <w:webHidden/>
           </w:rPr>
-          <w:instrText xml:space="preserve"> PAGEREF _Toc160454673 \h </w:instrText>
+          <w:instrText xml:space="preserve"> PAGEREF _Toc161343069 \h </w:instrText>
         </w:r>
         <w:r>
           <w:rPr>
@@ -361,14 +361,14 @@
       <w:pPr>
         <w:pStyle w:val="TOC2"/>
         <w:tabs>
-          <w:tab w:val="right" w:leader="hyphen" w:pos="9350"/>
+          <w:tab w:val="right" w:leader="hyphen" w:pos="10790"/>
         </w:tabs>
         <w:rPr>
           <w:rFonts w:eastAsiaTheme="minorEastAsia"/>
           <w:noProof/>
         </w:rPr>
       </w:pPr>
-      <w:hyperlink w:anchor="_Toc160454674" w:history="1">
+      <w:hyperlink w:anchor="_Toc161343070" w:history="1">
         <w:r>
           <w:rPr>
             <w:rStyle w:val="Hyperlink"/>
@@ -395,7 +395,7 @@
             <w:noProof/>
             <w:webHidden/>
           </w:rPr>
-          <w:instrText xml:space="preserve"> PAGEREF _Toc160454674 \h </w:instrText>
+          <w:instrText xml:space="preserve"> PAGEREF _Toc161343070 \h </w:instrText>
         </w:r>
         <w:r>
           <w:rPr>
@@ -430,20 +430,20 @@
       <w:pPr>
         <w:pStyle w:val="TOC2"/>
         <w:tabs>
-          <w:tab w:val="right" w:leader="hyphen" w:pos="9350"/>
+          <w:tab w:val="right" w:leader="hyphen" w:pos="10790"/>
         </w:tabs>
         <w:rPr>
           <w:rFonts w:eastAsiaTheme="minorEastAsia"/>
           <w:noProof/>
         </w:rPr>
       </w:pPr>
-      <w:hyperlink w:anchor="_Toc160454675" w:history="1">
+      <w:hyperlink w:anchor="_Toc161343071" w:history="1">
         <w:r>
           <w:rPr>
             <w:rStyle w:val="Hyperlink"/>
             <w:noProof/>
           </w:rPr>
-          <w:t>Genres:</w:t>
+          <w:t>Target audience:</w:t>
         </w:r>
         <w:r>
           <w:rPr>
@@ -464,7 +464,7 @@
             <w:noProof/>
             <w:webHidden/>
           </w:rPr>
-          <w:instrText xml:space="preserve"> PAGEREF _Toc160454675 \h </w:instrText>
+          <w:instrText xml:space="preserve"> PAGEREF _Toc161343071 \h </w:instrText>
         </w:r>
         <w:r>
           <w:rPr>
@@ -499,20 +499,20 @@
       <w:pPr>
         <w:pStyle w:val="TOC2"/>
         <w:tabs>
-          <w:tab w:val="right" w:leader="hyphen" w:pos="9350"/>
+          <w:tab w:val="right" w:leader="hyphen" w:pos="10790"/>
         </w:tabs>
         <w:rPr>
           <w:rFonts w:eastAsiaTheme="minorEastAsia"/>
           <w:noProof/>
         </w:rPr>
       </w:pPr>
-      <w:hyperlink w:anchor="_Toc160454676" w:history="1">
+      <w:hyperlink w:anchor="_Toc161343072" w:history="1">
         <w:r>
           <w:rPr>
             <w:rStyle w:val="Hyperlink"/>
             <w:noProof/>
           </w:rPr>
-          <w:t>Game flow summary:</w:t>
+          <w:t>Genres:</w:t>
         </w:r>
         <w:r>
           <w:rPr>
@@ -533,7 +533,7 @@
             <w:noProof/>
             <w:webHidden/>
           </w:rPr>
-          <w:instrText xml:space="preserve"> PAGEREF _Toc160454676 \h </w:instrText>
+          <w:instrText xml:space="preserve"> PAGEREF _Toc161343072 \h </w:instrText>
         </w:r>
         <w:r>
           <w:rPr>
@@ -568,19 +568,88 @@
       <w:pPr>
         <w:pStyle w:val="TOC2"/>
         <w:tabs>
-          <w:tab w:val="right" w:leader="hyphen" w:pos="9350"/>
+          <w:tab w:val="right" w:leader="hyphen" w:pos="10790"/>
         </w:tabs>
         <w:rPr>
           <w:rFonts w:eastAsiaTheme="minorEastAsia"/>
           <w:noProof/>
         </w:rPr>
       </w:pPr>
-      <w:hyperlink w:anchor="_Toc160454677" w:history="1">
+      <w:hyperlink w:anchor="_Toc161343073" w:history="1">
         <w:r>
           <w:rPr>
             <w:rStyle w:val="Hyperlink"/>
             <w:noProof/>
           </w:rPr>
+          <w:t>Game flow summary:</w:t>
+        </w:r>
+        <w:r>
+          <w:rPr>
+            <w:noProof/>
+            <w:webHidden/>
+          </w:rPr>
+          <w:tab/>
+        </w:r>
+        <w:r>
+          <w:rPr>
+            <w:noProof/>
+            <w:webHidden/>
+          </w:rPr>
+          <w:fldChar w:fldCharType="begin"/>
+        </w:r>
+        <w:r>
+          <w:rPr>
+            <w:noProof/>
+            <w:webHidden/>
+          </w:rPr>
+          <w:instrText xml:space="preserve"> PAGEREF _Toc161343073 \h </w:instrText>
+        </w:r>
+        <w:r>
+          <w:rPr>
+            <w:noProof/>
+            <w:webHidden/>
+          </w:rPr>
+        </w:r>
+        <w:r>
+          <w:rPr>
+            <w:noProof/>
+            <w:webHidden/>
+          </w:rPr>
+          <w:fldChar w:fldCharType="separate"/>
+        </w:r>
+        <w:r>
+          <w:rPr>
+            <w:noProof/>
+            <w:webHidden/>
+          </w:rPr>
+          <w:t>3</w:t>
+        </w:r>
+        <w:r>
+          <w:rPr>
+            <w:noProof/>
+            <w:webHidden/>
+          </w:rPr>
+          <w:fldChar w:fldCharType="end"/>
+        </w:r>
+      </w:hyperlink>
+    </w:p>
+    <w:p>
+      <w:pPr>
+        <w:pStyle w:val="TOC2"/>
+        <w:tabs>
+          <w:tab w:val="right" w:leader="hyphen" w:pos="10790"/>
+        </w:tabs>
+        <w:rPr>
+          <w:rFonts w:eastAsiaTheme="minorEastAsia"/>
+          <w:noProof/>
+        </w:rPr>
+      </w:pPr>
+      <w:hyperlink w:anchor="_Toc161343074" w:history="1">
+        <w:r>
+          <w:rPr>
+            <w:rStyle w:val="Hyperlink"/>
+            <w:noProof/>
+          </w:rPr>
           <w:t>Visual style:</w:t>
         </w:r>
         <w:r>
@@ -602,7 +671,7 @@
             <w:noProof/>
             <w:webHidden/>
           </w:rPr>
-          <w:instrText xml:space="preserve"> PAGEREF _Toc160454677 \h </w:instrText>
+          <w:instrText xml:space="preserve"> PAGEREF _Toc161343074 \h </w:instrText>
         </w:r>
         <w:r>
           <w:rPr>
@@ -637,14 +706,14 @@
       <w:pPr>
         <w:pStyle w:val="TOC1"/>
         <w:tabs>
-          <w:tab w:val="right" w:leader="hyphen" w:pos="9350"/>
+          <w:tab w:val="right" w:leader="hyphen" w:pos="10790"/>
         </w:tabs>
         <w:rPr>
           <w:rFonts w:eastAsiaTheme="minorEastAsia"/>
           <w:noProof/>
         </w:rPr>
       </w:pPr>
-      <w:hyperlink w:anchor="_Toc160454678" w:history="1">
+      <w:hyperlink w:anchor="_Toc161343075" w:history="1">
         <w:r>
           <w:rPr>
             <w:rStyle w:val="Hyperlink"/>
@@ -671,7 +740,7 @@
             <w:noProof/>
             <w:webHidden/>
           </w:rPr>
-          <w:instrText xml:space="preserve"> PAGEREF _Toc160454678 \h </w:instrText>
+          <w:instrText xml:space="preserve"> PAGEREF _Toc161343075 \h </w:instrText>
         </w:r>
         <w:r>
           <w:rPr>
@@ -706,14 +775,14 @@
       <w:pPr>
         <w:pStyle w:val="TOC2"/>
         <w:tabs>
-          <w:tab w:val="right" w:leader="hyphen" w:pos="9350"/>
+          <w:tab w:val="right" w:leader="hyphen" w:pos="10790"/>
         </w:tabs>
         <w:rPr>
           <w:rFonts w:eastAsiaTheme="minorEastAsia"/>
           <w:noProof/>
         </w:rPr>
       </w:pPr>
-      <w:hyperlink w:anchor="_Toc160454679" w:history="1">
+      <w:hyperlink w:anchor="_Toc161343076" w:history="1">
         <w:r>
           <w:rPr>
             <w:rStyle w:val="Hyperlink"/>
@@ -740,7 +809,7 @@
             <w:noProof/>
             <w:webHidden/>
           </w:rPr>
-          <w:instrText xml:space="preserve"> PAGEREF _Toc160454679 \h </w:instrText>
+          <w:instrText xml:space="preserve"> PAGEREF _Toc161343076 \h </w:instrText>
         </w:r>
         <w:r>
           <w:rPr>
@@ -775,14 +844,14 @@
       <w:pPr>
         <w:pStyle w:val="TOC2"/>
         <w:tabs>
-          <w:tab w:val="right" w:leader="hyphen" w:pos="9350"/>
+          <w:tab w:val="right" w:leader="hyphen" w:pos="10790"/>
         </w:tabs>
         <w:rPr>
           <w:rFonts w:eastAsiaTheme="minorEastAsia"/>
           <w:noProof/>
         </w:rPr>
       </w:pPr>
-      <w:hyperlink w:anchor="_Toc160454680" w:history="1">
+      <w:hyperlink w:anchor="_Toc161343077" w:history="1">
         <w:r>
           <w:rPr>
             <w:rStyle w:val="Hyperlink"/>
@@ -809,7 +878,7 @@
             <w:noProof/>
             <w:webHidden/>
           </w:rPr>
-          <w:instrText xml:space="preserve"> PAGEREF _Toc160454680 \h </w:instrText>
+          <w:instrText xml:space="preserve"> PAGEREF _Toc161343077 \h </w:instrText>
         </w:r>
         <w:r>
           <w:rPr>
@@ -844,14 +913,14 @@
       <w:pPr>
         <w:pStyle w:val="TOC2"/>
         <w:tabs>
-          <w:tab w:val="right" w:leader="hyphen" w:pos="9350"/>
+          <w:tab w:val="right" w:leader="hyphen" w:pos="10790"/>
         </w:tabs>
         <w:rPr>
           <w:rFonts w:eastAsiaTheme="minorEastAsia"/>
           <w:noProof/>
         </w:rPr>
       </w:pPr>
-      <w:hyperlink w:anchor="_Toc160454681" w:history="1">
+      <w:hyperlink w:anchor="_Toc161343078" w:history="1">
         <w:r>
           <w:rPr>
             <w:rStyle w:val="Hyperlink"/>
@@ -878,7 +947,7 @@
             <w:noProof/>
             <w:webHidden/>
           </w:rPr>
-          <w:instrText xml:space="preserve"> PAGEREF _Toc160454681 \h </w:instrText>
+          <w:instrText xml:space="preserve"> PAGEREF _Toc161343078 \h </w:instrText>
         </w:r>
         <w:r>
           <w:rPr>
@@ -913,14 +982,14 @@
       <w:pPr>
         <w:pStyle w:val="TOC1"/>
         <w:tabs>
-          <w:tab w:val="right" w:leader="hyphen" w:pos="9350"/>
+          <w:tab w:val="right" w:leader="hyphen" w:pos="10790"/>
         </w:tabs>
         <w:rPr>
           <w:rFonts w:eastAsiaTheme="minorEastAsia"/>
           <w:noProof/>
         </w:rPr>
       </w:pPr>
-      <w:hyperlink w:anchor="_Toc160454682" w:history="1">
+      <w:hyperlink w:anchor="_Toc161343079" w:history="1">
         <w:r>
           <w:rPr>
             <w:rStyle w:val="Hyperlink"/>
@@ -947,7 +1016,7 @@
             <w:noProof/>
             <w:webHidden/>
           </w:rPr>
-          <w:instrText xml:space="preserve"> PAGEREF _Toc160454682 \h </w:instrText>
+          <w:instrText xml:space="preserve"> PAGEREF _Toc161343079 \h </w:instrText>
         </w:r>
         <w:r>
           <w:rPr>
@@ -982,14 +1051,14 @@
       <w:pPr>
         <w:pStyle w:val="TOC2"/>
         <w:tabs>
-          <w:tab w:val="right" w:leader="hyphen" w:pos="9350"/>
+          <w:tab w:val="right" w:leader="hyphen" w:pos="10790"/>
         </w:tabs>
         <w:rPr>
           <w:rFonts w:eastAsiaTheme="minorEastAsia"/>
           <w:noProof/>
         </w:rPr>
       </w:pPr>
-      <w:hyperlink w:anchor="_Toc160454683" w:history="1">
+      <w:hyperlink w:anchor="_Toc161343080" w:history="1">
         <w:r>
           <w:rPr>
             <w:rStyle w:val="Hyperlink"/>
@@ -1016,7 +1085,7 @@
             <w:noProof/>
             <w:webHidden/>
           </w:rPr>
-          <w:instrText xml:space="preserve"> PAGEREF _Toc160454683 \h </w:instrText>
+          <w:instrText xml:space="preserve"> PAGEREF _Toc161343080 \h </w:instrText>
         </w:r>
         <w:r>
           <w:rPr>
@@ -1051,14 +1120,14 @@
       <w:pPr>
         <w:pStyle w:val="TOC2"/>
         <w:tabs>
-          <w:tab w:val="right" w:leader="hyphen" w:pos="9350"/>
+          <w:tab w:val="right" w:leader="hyphen" w:pos="10790"/>
         </w:tabs>
         <w:rPr>
           <w:rFonts w:eastAsiaTheme="minorEastAsia"/>
           <w:noProof/>
         </w:rPr>
       </w:pPr>
-      <w:hyperlink w:anchor="_Toc160454684" w:history="1">
+      <w:hyperlink w:anchor="_Toc161343081" w:history="1">
         <w:r>
           <w:rPr>
             <w:rStyle w:val="Hyperlink"/>
@@ -1085,7 +1154,7 @@
             <w:noProof/>
             <w:webHidden/>
           </w:rPr>
-          <w:instrText xml:space="preserve"> PAGEREF _Toc160454684 \h </w:instrText>
+          <w:instrText xml:space="preserve"> PAGEREF _Toc161343081 \h </w:instrText>
         </w:r>
         <w:r>
           <w:rPr>
@@ -1105,7 +1174,7 @@
             <w:noProof/>
             <w:webHidden/>
           </w:rPr>
-          <w:t>4</w:t>
+          <w:t>3</w:t>
         </w:r>
         <w:r>
           <w:rPr>
@@ -1120,14 +1189,14 @@
       <w:pPr>
         <w:pStyle w:val="TOC2"/>
         <w:tabs>
-          <w:tab w:val="right" w:leader="hyphen" w:pos="9350"/>
+          <w:tab w:val="right" w:leader="hyphen" w:pos="10790"/>
         </w:tabs>
         <w:rPr>
           <w:rFonts w:eastAsiaTheme="minorEastAsia"/>
           <w:noProof/>
         </w:rPr>
       </w:pPr>
-      <w:hyperlink w:anchor="_Toc160454685" w:history="1">
+      <w:hyperlink w:anchor="_Toc161343082" w:history="1">
         <w:r>
           <w:rPr>
             <w:rStyle w:val="Hyperlink"/>
@@ -1154,7 +1223,7 @@
             <w:noProof/>
             <w:webHidden/>
           </w:rPr>
-          <w:instrText xml:space="preserve"> PAGEREF _Toc160454685 \h </w:instrText>
+          <w:instrText xml:space="preserve"> PAGEREF _Toc161343082 \h </w:instrText>
         </w:r>
         <w:r>
           <w:rPr>
@@ -1174,7 +1243,7 @@
             <w:noProof/>
             <w:webHidden/>
           </w:rPr>
-          <w:t>4</w:t>
+          <w:t>3</w:t>
         </w:r>
         <w:r>
           <w:rPr>
@@ -1189,14 +1258,14 @@
       <w:pPr>
         <w:pStyle w:val="TOC2"/>
         <w:tabs>
-          <w:tab w:val="right" w:leader="hyphen" w:pos="9350"/>
+          <w:tab w:val="right" w:leader="hyphen" w:pos="10790"/>
         </w:tabs>
         <w:rPr>
           <w:rFonts w:eastAsiaTheme="minorEastAsia"/>
           <w:noProof/>
         </w:rPr>
       </w:pPr>
-      <w:hyperlink w:anchor="_Toc160454686" w:history="1">
+      <w:hyperlink w:anchor="_Toc161343083" w:history="1">
         <w:r>
           <w:rPr>
             <w:rStyle w:val="Hyperlink"/>
@@ -1223,7 +1292,7 @@
             <w:noProof/>
             <w:webHidden/>
           </w:rPr>
-          <w:instrText xml:space="preserve"> PAGEREF _Toc160454686 \h </w:instrText>
+          <w:instrText xml:space="preserve"> PAGEREF _Toc161343083 \h </w:instrText>
         </w:r>
         <w:r>
           <w:rPr>
@@ -1243,7 +1312,76 @@
             <w:noProof/>
             <w:webHidden/>
           </w:rPr>
-          <w:t>4</w:t>
+          <w:t>3</w:t>
+        </w:r>
+        <w:r>
+          <w:rPr>
+            <w:noProof/>
+            <w:webHidden/>
+          </w:rPr>
+          <w:fldChar w:fldCharType="end"/>
+        </w:r>
+      </w:hyperlink>
+    </w:p>
+    <w:p>
+      <w:pPr>
+        <w:pStyle w:val="TOC2"/>
+        <w:tabs>
+          <w:tab w:val="right" w:leader="hyphen" w:pos="10790"/>
+        </w:tabs>
+        <w:rPr>
+          <w:rFonts w:eastAsiaTheme="minorEastAsia"/>
+          <w:noProof/>
+        </w:rPr>
+      </w:pPr>
+      <w:hyperlink w:anchor="_Toc161343084" w:history="1">
+        <w:r>
+          <w:rPr>
+            <w:rStyle w:val="Hyperlink"/>
+            <w:noProof/>
+          </w:rPr>
+          <w:t>Selling points:</w:t>
+        </w:r>
+        <w:r>
+          <w:rPr>
+            <w:noProof/>
+            <w:webHidden/>
+          </w:rPr>
+          <w:tab/>
+        </w:r>
+        <w:r>
+          <w:rPr>
+            <w:noProof/>
+            <w:webHidden/>
+          </w:rPr>
+          <w:fldChar w:fldCharType="begin"/>
+        </w:r>
+        <w:r>
+          <w:rPr>
+            <w:noProof/>
+            <w:webHidden/>
+          </w:rPr>
+          <w:instrText xml:space="preserve"> PAGEREF _Toc161343084 \h </w:instrText>
+        </w:r>
+        <w:r>
+          <w:rPr>
+            <w:noProof/>
+            <w:webHidden/>
+          </w:rPr>
+        </w:r>
+        <w:r>
+          <w:rPr>
+            <w:noProof/>
+            <w:webHidden/>
+          </w:rPr>
+          <w:fldChar w:fldCharType="separate"/>
+        </w:r>
+        <w:r>
+          <w:rPr>
+            <w:noProof/>
+            <w:webHidden/>
+          </w:rPr>
+          <w:t>3</w:t>
         </w:r>
         <w:r>
           <w:rPr>
@@ -1258,14 +1396,14 @@
       <w:pPr>
         <w:pStyle w:val="TOC1"/>
         <w:tabs>
-          <w:tab w:val="right" w:leader="hyphen" w:pos="9350"/>
+          <w:tab w:val="right" w:leader="hyphen" w:pos="10790"/>
         </w:tabs>
         <w:rPr>
           <w:rFonts w:eastAsiaTheme="minorEastAsia"/>
           <w:noProof/>
         </w:rPr>
       </w:pPr>
-      <w:hyperlink w:anchor="_Toc160454687" w:history="1">
+      <w:hyperlink w:anchor="_Toc161343085" w:history="1">
         <w:r>
           <w:rPr>
             <w:rStyle w:val="Hyperlink"/>
@@ -1292,7 +1430,7 @@
             <w:noProof/>
             <w:webHidden/>
           </w:rPr>
-          <w:instrText xml:space="preserve"> PAGEREF _Toc160454687 \h </w:instrText>
+          <w:instrText xml:space="preserve"> PAGEREF _Toc161343085 \h </w:instrText>
         </w:r>
         <w:r>
           <w:rPr>
@@ -1327,14 +1465,14 @@
       <w:pPr>
         <w:pStyle w:val="TOC2"/>
         <w:tabs>
-          <w:tab w:val="right" w:leader="hyphen" w:pos="9350"/>
+          <w:tab w:val="right" w:leader="hyphen" w:pos="10790"/>
         </w:tabs>
         <w:rPr>
           <w:rFonts w:eastAsiaTheme="minorEastAsia"/>
           <w:noProof/>
         </w:rPr>
       </w:pPr>
-      <w:hyperlink w:anchor="_Toc160454688" w:history="1">
+      <w:hyperlink w:anchor="_Toc161343086" w:history="1">
         <w:r>
           <w:rPr>
             <w:rStyle w:val="Hyperlink"/>
@@ -1361,7 +1499,7 @@
             <w:noProof/>
             <w:webHidden/>
           </w:rPr>
-          <w:instrText xml:space="preserve"> PAGEREF _Toc160454688 \h </w:instrText>
+          <w:instrText xml:space="preserve"> PAGEREF _Toc161343086 \h </w:instrText>
         </w:r>
         <w:r>
           <w:rPr>
@@ -1396,14 +1534,14 @@
       <w:pPr>
         <w:pStyle w:val="TOC1"/>
         <w:tabs>
-          <w:tab w:val="right" w:leader="hyphen" w:pos="9350"/>
+          <w:tab w:val="right" w:leader="hyphen" w:pos="10790"/>
         </w:tabs>
         <w:rPr>
           <w:rFonts w:eastAsiaTheme="minorEastAsia"/>
           <w:noProof/>
         </w:rPr>
       </w:pPr>
-      <w:hyperlink w:anchor="_Toc160454689" w:history="1">
+      <w:hyperlink w:anchor="_Toc161343087" w:history="1">
         <w:r>
           <w:rPr>
             <w:rStyle w:val="Hyperlink"/>
@@ -1430,7 +1568,7 @@
             <w:noProof/>
             <w:webHidden/>
           </w:rPr>
-          <w:instrText xml:space="preserve"> PAGEREF _Toc160454689 \h </w:instrText>
+          <w:instrText xml:space="preserve"> PAGEREF _Toc161343087 \h </w:instrText>
         </w:r>
         <w:r>
           <w:rPr>
@@ -1465,14 +1603,14 @@
       <w:pPr>
         <w:pStyle w:val="TOC2"/>
         <w:tabs>
-          <w:tab w:val="right" w:leader="hyphen" w:pos="9350"/>
+          <w:tab w:val="right" w:leader="hyphen" w:pos="10790"/>
         </w:tabs>
         <w:rPr>
           <w:rFonts w:eastAsiaTheme="minorEastAsia"/>
           <w:noProof/>
         </w:rPr>
       </w:pPr>
-      <w:hyperlink w:anchor="_Toc160454690" w:history="1">
+      <w:hyperlink w:anchor="_Toc161343088" w:history="1">
         <w:r>
           <w:rPr>
             <w:rStyle w:val="Hyperlink"/>
@@ -1499,7 +1637,7 @@
             <w:noProof/>
             <w:webHidden/>
           </w:rPr>
-          <w:instrText xml:space="preserve"> PAGEREF _Toc160454690 \h </w:instrText>
+          <w:instrText xml:space="preserve"> PAGEREF _Toc161343088 \h </w:instrText>
         </w:r>
         <w:r>
           <w:rPr>
@@ -1534,14 +1672,14 @@
       <w:pPr>
         <w:pStyle w:val="TOC2"/>
         <w:tabs>
-          <w:tab w:val="right" w:leader="hyphen" w:pos="9350"/>
+          <w:tab w:val="right" w:leader="hyphen" w:pos="10790"/>
         </w:tabs>
         <w:rPr>
           <w:rFonts w:eastAsiaTheme="minorEastAsia"/>
           <w:noProof/>
         </w:rPr>
       </w:pPr>
-      <w:hyperlink w:anchor="_Toc160454691" w:history="1">
+      <w:hyperlink w:anchor="_Toc161343089" w:history="1">
         <w:r>
           <w:rPr>
             <w:rStyle w:val="Hyperlink"/>
@@ -1568,7 +1706,7 @@
             <w:noProof/>
             <w:webHidden/>
           </w:rPr>
-          <w:instrText xml:space="preserve"> PAGEREF _Toc160454691 \h </w:instrText>
+          <w:instrText xml:space="preserve"> PAGEREF _Toc161343089 \h </w:instrText>
         </w:r>
         <w:r>
           <w:rPr>
@@ -1603,14 +1741,14 @@
       <w:pPr>
         <w:pStyle w:val="TOC1"/>
         <w:tabs>
-          <w:tab w:val="right" w:leader="hyphen" w:pos="9350"/>
+          <w:tab w:val="right" w:leader="hyphen" w:pos="10790"/>
         </w:tabs>
         <w:rPr>
           <w:rFonts w:eastAsiaTheme="minorEastAsia"/>
           <w:noProof/>
         </w:rPr>
       </w:pPr>
-      <w:hyperlink w:anchor="_Toc160454692" w:history="1">
+      <w:hyperlink w:anchor="_Toc161343090" w:history="1">
         <w:r>
           <w:rPr>
             <w:rStyle w:val="Hyperlink"/>
@@ -1637,7 +1775,7 @@
             <w:noProof/>
             <w:webHidden/>
           </w:rPr>
-          <w:instrText xml:space="preserve"> PAGEREF _Toc160454692 \h </w:instrText>
+          <w:instrText xml:space="preserve"> PAGEREF _Toc161343090 \h </w:instrText>
         </w:r>
         <w:r>
           <w:rPr>
@@ -1657,7 +1795,7 @@
             <w:noProof/>
             <w:webHidden/>
           </w:rPr>
-          <w:t>4</w:t>
+          <w:t>6</w:t>
         </w:r>
         <w:r>
           <w:rPr>
@@ -1672,14 +1810,14 @@
       <w:pPr>
         <w:pStyle w:val="TOC2"/>
         <w:tabs>
-          <w:tab w:val="right" w:leader="hyphen" w:pos="9350"/>
+          <w:tab w:val="right" w:leader="hyphen" w:pos="10790"/>
         </w:tabs>
         <w:rPr>
           <w:rFonts w:eastAsiaTheme="minorEastAsia"/>
           <w:noProof/>
         </w:rPr>
       </w:pPr>
-      <w:hyperlink w:anchor="_Toc160454693" w:history="1">
+      <w:hyperlink w:anchor="_Toc161343091" w:history="1">
         <w:r>
           <w:rPr>
             <w:rStyle w:val="Hyperlink"/>
@@ -1706,7 +1844,7 @@
             <w:noProof/>
             <w:webHidden/>
           </w:rPr>
-          <w:instrText xml:space="preserve"> PAGEREF _Toc160454693 \h </w:instrText>
+          <w:instrText xml:space="preserve"> PAGEREF _Toc161343091 \h </w:instrText>
         </w:r>
         <w:r>
           <w:rPr>
@@ -1726,7 +1864,7 @@
             <w:noProof/>
             <w:webHidden/>
           </w:rPr>
-          <w:t>4</w:t>
+          <w:t>6</w:t>
         </w:r>
         <w:r>
           <w:rPr>
@@ -1741,14 +1879,14 @@
       <w:pPr>
         <w:pStyle w:val="TOC2"/>
         <w:tabs>
-          <w:tab w:val="right" w:leader="hyphen" w:pos="9350"/>
+          <w:tab w:val="right" w:leader="hyphen" w:pos="10790"/>
         </w:tabs>
         <w:rPr>
           <w:rFonts w:eastAsiaTheme="minorEastAsia"/>
           <w:noProof/>
         </w:rPr>
       </w:pPr>
-      <w:hyperlink w:anchor="_Toc160454694" w:history="1">
+      <w:hyperlink w:anchor="_Toc161343092" w:history="1">
         <w:r>
           <w:rPr>
             <w:rStyle w:val="Hyperlink"/>
@@ -1775,7 +1913,7 @@
             <w:noProof/>
             <w:webHidden/>
           </w:rPr>
-          <w:instrText xml:space="preserve"> PAGEREF _Toc160454694 \h </w:instrText>
+          <w:instrText xml:space="preserve"> PAGEREF _Toc161343092 \h </w:instrText>
         </w:r>
         <w:r>
           <w:rPr>
@@ -1795,7 +1933,7 @@
             <w:noProof/>
             <w:webHidden/>
           </w:rPr>
-          <w:t>4</w:t>
+          <w:t>6</w:t>
         </w:r>
         <w:r>
           <w:rPr>
@@ -1810,19 +1948,88 @@
       <w:pPr>
         <w:pStyle w:val="TOC2"/>
         <w:tabs>
-          <w:tab w:val="right" w:leader="hyphen" w:pos="9350"/>
+          <w:tab w:val="right" w:leader="hyphen" w:pos="10790"/>
         </w:tabs>
         <w:rPr>
           <w:rFonts w:eastAsiaTheme="minorEastAsia"/>
           <w:noProof/>
         </w:rPr>
       </w:pPr>
-      <w:hyperlink w:anchor="_Toc160454695" w:history="1">
+      <w:hyperlink w:anchor="_Toc161343093" w:history="1">
         <w:r>
           <w:rPr>
             <w:rStyle w:val="Hyperlink"/>
             <w:noProof/>
           </w:rPr>
+          <w:t>Development Software:</w:t>
+        </w:r>
+        <w:r>
+          <w:rPr>
+            <w:noProof/>
+            <w:webHidden/>
+          </w:rPr>
+          <w:tab/>
+        </w:r>
+        <w:r>
+          <w:rPr>
+            <w:noProof/>
+            <w:webHidden/>
+          </w:rPr>
+          <w:fldChar w:fldCharType="begin"/>
+        </w:r>
+        <w:r>
+          <w:rPr>
+            <w:noProof/>
+            <w:webHidden/>
+          </w:rPr>
+          <w:instrText xml:space="preserve"> PAGEREF _Toc161343093 \h </w:instrText>
+        </w:r>
+        <w:r>
+          <w:rPr>
+            <w:noProof/>
+            <w:webHidden/>
+          </w:rPr>
+        </w:r>
+        <w:r>
+          <w:rPr>
+            <w:noProof/>
+            <w:webHidden/>
+          </w:rPr>
+          <w:fldChar w:fldCharType="separate"/>
+        </w:r>
+        <w:r>
+          <w:rPr>
+            <w:noProof/>
+            <w:webHidden/>
+          </w:rPr>
+          <w:t>6</w:t>
+        </w:r>
+        <w:r>
+          <w:rPr>
+            <w:noProof/>
+            <w:webHidden/>
+          </w:rPr>
+          <w:fldChar w:fldCharType="end"/>
+        </w:r>
+      </w:hyperlink>
+    </w:p>
+    <w:p>
+      <w:pPr>
+        <w:pStyle w:val="TOC2"/>
+        <w:tabs>
+          <w:tab w:val="right" w:leader="hyphen" w:pos="10790"/>
+        </w:tabs>
+        <w:rPr>
+          <w:rFonts w:eastAsiaTheme="minorEastAsia"/>
+          <w:noProof/>
+        </w:rPr>
+      </w:pPr>
+      <w:hyperlink w:anchor="_Toc161343094" w:history="1">
+        <w:r>
+          <w:rPr>
+            <w:rStyle w:val="Hyperlink"/>
+            <w:noProof/>
+          </w:rPr>
           <w:t>Network requirements:</w:t>
         </w:r>
         <w:r>
@@ -1844,7 +2051,7 @@
             <w:noProof/>
             <w:webHidden/>
           </w:rPr>
-          <w:instrText xml:space="preserve"> PAGEREF _Toc160454695 \h </w:instrText>
+          <w:instrText xml:space="preserve"> PAGEREF _Toc161343094 \h </w:instrText>
         </w:r>
         <w:r>
           <w:rPr>
@@ -1864,7 +2071,7 @@
             <w:noProof/>
             <w:webHidden/>
           </w:rPr>
-          <w:t>4</w:t>
+          <w:t>6</w:t>
         </w:r>
         <w:r>
           <w:rPr>
@@ -1879,20 +2086,20 @@
       <w:pPr>
         <w:pStyle w:val="TOC1"/>
         <w:tabs>
-          <w:tab w:val="right" w:leader="hyphen" w:pos="9350"/>
+          <w:tab w:val="right" w:leader="hyphen" w:pos="10790"/>
         </w:tabs>
         <w:rPr>
           <w:rFonts w:eastAsiaTheme="minorEastAsia"/>
           <w:noProof/>
         </w:rPr>
       </w:pPr>
-      <w:hyperlink w:anchor="_Toc160454696" w:history="1">
+      <w:hyperlink w:anchor="_Toc161343095" w:history="1">
         <w:r>
           <w:rPr>
             <w:rStyle w:val="Hyperlink"/>
             <w:noProof/>
           </w:rPr>
-          <w:t>Reference games</w:t>
+          <w:t>Audio</w:t>
         </w:r>
         <w:r>
           <w:rPr>
@@ -1913,7 +2120,7 @@
             <w:noProof/>
             <w:webHidden/>
           </w:rPr>
-          <w:instrText xml:space="preserve"> PAGEREF _Toc160454696 \h </w:instrText>
+          <w:instrText xml:space="preserve"> PAGEREF _Toc161343095 \h </w:instrText>
         </w:r>
         <w:r>
           <w:rPr>
@@ -1933,7 +2140,7 @@
             <w:noProof/>
             <w:webHidden/>
           </w:rPr>
-          <w:t>5</w:t>
+          <w:t>6</w:t>
         </w:r>
         <w:r>
           <w:rPr>
@@ -1948,19 +2155,226 @@
       <w:pPr>
         <w:pStyle w:val="TOC2"/>
         <w:tabs>
-          <w:tab w:val="right" w:leader="hyphen" w:pos="9350"/>
+          <w:tab w:val="right" w:leader="hyphen" w:pos="10790"/>
         </w:tabs>
         <w:rPr>
           <w:rFonts w:eastAsiaTheme="minorEastAsia"/>
           <w:noProof/>
         </w:rPr>
       </w:pPr>
-      <w:hyperlink w:anchor="_Toc160454697" w:history="1">
+      <w:hyperlink w:anchor="_Toc161343096" w:history="1">
         <w:r>
           <w:rPr>
             <w:rStyle w:val="Hyperlink"/>
             <w:noProof/>
           </w:rPr>
+          <w:t>Sfx:</w:t>
+        </w:r>
+        <w:r>
+          <w:rPr>
+            <w:noProof/>
+            <w:webHidden/>
+          </w:rPr>
+          <w:tab/>
+        </w:r>
+        <w:r>
+          <w:rPr>
+            <w:noProof/>
+            <w:webHidden/>
+          </w:rPr>
+          <w:fldChar w:fldCharType="begin"/>
+        </w:r>
+        <w:r>
+          <w:rPr>
+            <w:noProof/>
+            <w:webHidden/>
+          </w:rPr>
+          <w:instrText xml:space="preserve"> PAGEREF _Toc161343096 \h </w:instrText>
+        </w:r>
+        <w:r>
+          <w:rPr>
+            <w:noProof/>
+            <w:webHidden/>
+          </w:rPr>
+        </w:r>
+        <w:r>
+          <w:rPr>
+            <w:noProof/>
+            <w:webHidden/>
+          </w:rPr>
+          <w:fldChar w:fldCharType="separate"/>
+        </w:r>
+        <w:r>
+          <w:rPr>
+            <w:noProof/>
+            <w:webHidden/>
+          </w:rPr>
+          <w:t>6</w:t>
+        </w:r>
+        <w:r>
+          <w:rPr>
+            <w:noProof/>
+            <w:webHidden/>
+          </w:rPr>
+          <w:fldChar w:fldCharType="end"/>
+        </w:r>
+      </w:hyperlink>
+    </w:p>
+    <w:p>
+      <w:pPr>
+        <w:pStyle w:val="TOC2"/>
+        <w:tabs>
+          <w:tab w:val="right" w:leader="hyphen" w:pos="10790"/>
+        </w:tabs>
+        <w:rPr>
+          <w:rFonts w:eastAsiaTheme="minorEastAsia"/>
+          <w:noProof/>
+        </w:rPr>
+      </w:pPr>
+      <w:hyperlink w:anchor="_Toc161343097" w:history="1">
+        <w:r>
+          <w:rPr>
+            <w:rStyle w:val="Hyperlink"/>
+            <w:noProof/>
+          </w:rPr>
+          <w:t>Music:</w:t>
+        </w:r>
+        <w:r>
+          <w:rPr>
+            <w:noProof/>
+            <w:webHidden/>
+          </w:rPr>
+          <w:tab/>
+        </w:r>
+        <w:r>
+          <w:rPr>
+            <w:noProof/>
+            <w:webHidden/>
+          </w:rPr>
+          <w:fldChar w:fldCharType="begin"/>
+        </w:r>
+        <w:r>
+          <w:rPr>
+            <w:noProof/>
+            <w:webHidden/>
+          </w:rPr>
+          <w:instrText xml:space="preserve"> PAGEREF _Toc161343097 \h </w:instrText>
+        </w:r>
+        <w:r>
+          <w:rPr>
+            <w:noProof/>
+            <w:webHidden/>
+          </w:rPr>
+        </w:r>
+        <w:r>
+          <w:rPr>
+            <w:noProof/>
+            <w:webHidden/>
+          </w:rPr>
+          <w:fldChar w:fldCharType="separate"/>
+        </w:r>
+        <w:r>
+          <w:rPr>
+            <w:noProof/>
+            <w:webHidden/>
+          </w:rPr>
+          <w:t>6</w:t>
+        </w:r>
+        <w:r>
+          <w:rPr>
+            <w:noProof/>
+            <w:webHidden/>
+          </w:rPr>
+          <w:fldChar w:fldCharType="end"/>
+        </w:r>
+      </w:hyperlink>
+    </w:p>
+    <w:p>
+      <w:pPr>
+        <w:pStyle w:val="TOC1"/>
+        <w:tabs>
+          <w:tab w:val="right" w:leader="hyphen" w:pos="10790"/>
+        </w:tabs>
+        <w:rPr>
+          <w:rFonts w:eastAsiaTheme="minorEastAsia"/>
+          <w:noProof/>
+        </w:rPr>
+      </w:pPr>
+      <w:hyperlink w:anchor="_Toc161343098" w:history="1">
+        <w:r>
+          <w:rPr>
+            <w:rStyle w:val="Hyperlink"/>
+            <w:noProof/>
+          </w:rPr>
+          <w:t>Reference games</w:t>
+        </w:r>
+        <w:r>
+          <w:rPr>
+            <w:noProof/>
+            <w:webHidden/>
+          </w:rPr>
+          <w:tab/>
+        </w:r>
+        <w:r>
+          <w:rPr>
+            <w:noProof/>
+            <w:webHidden/>
+          </w:rPr>
+          <w:fldChar w:fldCharType="begin"/>
+        </w:r>
+        <w:r>
+          <w:rPr>
+            <w:noProof/>
+            <w:webHidden/>
+          </w:rPr>
+          <w:instrText xml:space="preserve"> PAGEREF _Toc161343098 \h </w:instrText>
+        </w:r>
+        <w:r>
+          <w:rPr>
+            <w:noProof/>
+            <w:webHidden/>
+          </w:rPr>
+        </w:r>
+        <w:r>
+          <w:rPr>
+            <w:noProof/>
+            <w:webHidden/>
+          </w:rPr>
+          <w:fldChar w:fldCharType="separate"/>
+        </w:r>
+        <w:r>
+          <w:rPr>
+            <w:noProof/>
+            <w:webHidden/>
+          </w:rPr>
+          <w:t>6</w:t>
+        </w:r>
+        <w:r>
+          <w:rPr>
+            <w:noProof/>
+            <w:webHidden/>
+          </w:rPr>
+          <w:fldChar w:fldCharType="end"/>
+        </w:r>
+      </w:hyperlink>
+    </w:p>
+    <w:p>
+      <w:pPr>
+        <w:pStyle w:val="TOC2"/>
+        <w:tabs>
+          <w:tab w:val="right" w:leader="hyphen" w:pos="10790"/>
+        </w:tabs>
+        <w:rPr>
+          <w:rFonts w:eastAsiaTheme="minorEastAsia"/>
+          <w:noProof/>
+        </w:rPr>
+      </w:pPr>
+      <w:hyperlink w:anchor="_Toc161343099" w:history="1">
+        <w:r>
+          <w:rPr>
+            <w:rStyle w:val="Hyperlink"/>
+            <w:noProof/>
+          </w:rPr>
           <w:t>Bounce</w:t>
         </w:r>
         <w:r>
@@ -1982,7 +2396,7 @@
             <w:noProof/>
             <w:webHidden/>
           </w:rPr>
-          <w:instrText xml:space="preserve"> PAGEREF _Toc160454697 \h </w:instrText>
+          <w:instrText xml:space="preserve"> PAGEREF _Toc161343099 \h </w:instrText>
         </w:r>
         <w:r>
           <w:rPr>
@@ -2002,7 +2416,7 @@
             <w:noProof/>
             <w:webHidden/>
           </w:rPr>
-          <w:t>5</w:t>
+          <w:t>6</w:t>
         </w:r>
         <w:r>
           <w:rPr>
@@ -2015,6 +2429,1150 @@
     </w:p>
     <w:p>
       <w:pPr>
+        <w:pStyle w:val="TOC1"/>
+        <w:tabs>
+          <w:tab w:val="right" w:leader="hyphen" w:pos="10790"/>
+        </w:tabs>
+        <w:rPr>
+          <w:rFonts w:eastAsiaTheme="minorEastAsia"/>
+          <w:noProof/>
+        </w:rPr>
+      </w:pPr>
+      <w:hyperlink w:anchor="_Toc161343100" w:history="1">
+        <w:r>
+          <w:rPr>
+            <w:rStyle w:val="Hyperlink"/>
+            <w:noProof/>
+          </w:rPr>
+          <w:t>Work plan</w:t>
+        </w:r>
+        <w:r>
+          <w:rPr>
+            <w:noProof/>
+            <w:webHidden/>
+          </w:rPr>
+          <w:tab/>
+        </w:r>
+        <w:r>
+          <w:rPr>
+            <w:noProof/>
+            <w:webHidden/>
+          </w:rPr>
+          <w:fldChar w:fldCharType="begin"/>
+        </w:r>
+        <w:r>
+          <w:rPr>
+            <w:noProof/>
+            <w:webHidden/>
+          </w:rPr>
+          <w:instrText xml:space="preserve"> PAGEREF _Toc161343100 \h </w:instrText>
+        </w:r>
+        <w:r>
+          <w:rPr>
+            <w:noProof/>
+            <w:webHidden/>
+          </w:rPr>
+        </w:r>
+        <w:r>
+          <w:rPr>
+            <w:noProof/>
+            <w:webHidden/>
+          </w:rPr>
+          <w:fldChar w:fldCharType="separate"/>
+        </w:r>
+        <w:r>
+          <w:rPr>
+            <w:noProof/>
+            <w:webHidden/>
+          </w:rPr>
+          <w:t>7</w:t>
+        </w:r>
+        <w:r>
+          <w:rPr>
+            <w:noProof/>
+            <w:webHidden/>
+          </w:rPr>
+          <w:fldChar w:fldCharType="end"/>
+        </w:r>
+      </w:hyperlink>
+    </w:p>
+    <w:p>
+      <w:pPr>
+        <w:pStyle w:val="TOC2"/>
+        <w:tabs>
+          <w:tab w:val="right" w:leader="hyphen" w:pos="10790"/>
+        </w:tabs>
+        <w:rPr>
+          <w:rFonts w:eastAsiaTheme="minorEastAsia"/>
+          <w:noProof/>
+        </w:rPr>
+      </w:pPr>
+      <w:hyperlink w:anchor="_Toc161343101" w:history="1">
+        <w:r>
+          <w:rPr>
+            <w:rStyle w:val="Hyperlink"/>
+            <w:noProof/>
+          </w:rPr>
+          <w:t>March 2024:</w:t>
+        </w:r>
+        <w:r>
+          <w:rPr>
+            <w:noProof/>
+            <w:webHidden/>
+          </w:rPr>
+          <w:tab/>
+        </w:r>
+        <w:r>
+          <w:rPr>
+            <w:noProof/>
+            <w:webHidden/>
+          </w:rPr>
+          <w:fldChar w:fldCharType="begin"/>
+        </w:r>
+        <w:r>
+          <w:rPr>
+            <w:noProof/>
+            <w:webHidden/>
+          </w:rPr>
+          <w:instrText xml:space="preserve"> PAGEREF _Toc161343101 \h </w:instrText>
+        </w:r>
+        <w:r>
+          <w:rPr>
+            <w:noProof/>
+            <w:webHidden/>
+          </w:rPr>
+        </w:r>
+        <w:r>
+          <w:rPr>
+            <w:noProof/>
+            <w:webHidden/>
+          </w:rPr>
+          <w:fldChar w:fldCharType="separate"/>
+        </w:r>
+        <w:r>
+          <w:rPr>
+            <w:noProof/>
+            <w:webHidden/>
+          </w:rPr>
+          <w:t>7</w:t>
+        </w:r>
+        <w:r>
+          <w:rPr>
+            <w:noProof/>
+            <w:webHidden/>
+          </w:rPr>
+          <w:fldChar w:fldCharType="end"/>
+        </w:r>
+      </w:hyperlink>
+    </w:p>
+    <w:p>
+      <w:pPr>
+        <w:pStyle w:val="TOC2"/>
+        <w:tabs>
+          <w:tab w:val="right" w:leader="hyphen" w:pos="10790"/>
+        </w:tabs>
+        <w:rPr>
+          <w:rFonts w:eastAsiaTheme="minorEastAsia"/>
+          <w:noProof/>
+        </w:rPr>
+      </w:pPr>
+      <w:hyperlink w:anchor="_Toc161343102" w:history="1">
+        <w:r>
+          <w:rPr>
+            <w:rStyle w:val="Hyperlink"/>
+            <w:noProof/>
+          </w:rPr>
+          <w:t>April 2024:</w:t>
+        </w:r>
+        <w:r>
+          <w:rPr>
+            <w:noProof/>
+            <w:webHidden/>
+          </w:rPr>
+          <w:tab/>
+        </w:r>
+        <w:r>
+          <w:rPr>
+            <w:noProof/>
+            <w:webHidden/>
+          </w:rPr>
+          <w:fldChar w:fldCharType="begin"/>
+        </w:r>
+        <w:r>
+          <w:rPr>
+            <w:noProof/>
+            <w:webHidden/>
+          </w:rPr>
+          <w:instrText xml:space="preserve"> PAGEREF _Toc161343102 \h </w:instrText>
+        </w:r>
+        <w:r>
+          <w:rPr>
+            <w:noProof/>
+            <w:webHidden/>
+          </w:rPr>
+        </w:r>
+        <w:r>
+          <w:rPr>
+            <w:noProof/>
+            <w:webHidden/>
+          </w:rPr>
+          <w:fldChar w:fldCharType="separate"/>
+        </w:r>
+        <w:r>
+          <w:rPr>
+            <w:noProof/>
+            <w:webHidden/>
+          </w:rPr>
+          <w:t>7</w:t>
+        </w:r>
+        <w:r>
+          <w:rPr>
+            <w:noProof/>
+            <w:webHidden/>
+          </w:rPr>
+          <w:fldChar w:fldCharType="end"/>
+        </w:r>
+      </w:hyperlink>
+    </w:p>
+    <w:p>
+      <w:pPr>
+        <w:pStyle w:val="TOC2"/>
+        <w:tabs>
+          <w:tab w:val="right" w:leader="hyphen" w:pos="10790"/>
+        </w:tabs>
+        <w:rPr>
+          <w:rFonts w:eastAsiaTheme="minorEastAsia"/>
+          <w:noProof/>
+        </w:rPr>
+      </w:pPr>
+      <w:hyperlink w:anchor="_Toc161343103" w:history="1">
+        <w:r>
+          <w:rPr>
+            <w:rStyle w:val="Hyperlink"/>
+            <w:noProof/>
+          </w:rPr>
+          <w:t>May 2024:</w:t>
+        </w:r>
+        <w:r>
+          <w:rPr>
+            <w:noProof/>
+            <w:webHidden/>
+          </w:rPr>
+          <w:tab/>
+        </w:r>
+        <w:r>
+          <w:rPr>
+            <w:noProof/>
+            <w:webHidden/>
+          </w:rPr>
+          <w:fldChar w:fldCharType="begin"/>
+        </w:r>
+        <w:r>
+          <w:rPr>
+            <w:noProof/>
+            <w:webHidden/>
+          </w:rPr>
+          <w:instrText xml:space="preserve"> PAGEREF _Toc161343103 \h </w:instrText>
+        </w:r>
+        <w:r>
+          <w:rPr>
+            <w:noProof/>
+            <w:webHidden/>
+          </w:rPr>
+        </w:r>
+        <w:r>
+          <w:rPr>
+            <w:noProof/>
+            <w:webHidden/>
+          </w:rPr>
+          <w:fldChar w:fldCharType="separate"/>
+        </w:r>
+        <w:r>
+          <w:rPr>
+            <w:noProof/>
+            <w:webHidden/>
+          </w:rPr>
+          <w:t>7</w:t>
+        </w:r>
+        <w:r>
+          <w:rPr>
+            <w:noProof/>
+            <w:webHidden/>
+          </w:rPr>
+          <w:fldChar w:fldCharType="end"/>
+        </w:r>
+      </w:hyperlink>
+    </w:p>
+    <w:p>
+      <w:pPr>
+        <w:pStyle w:val="TOC2"/>
+        <w:tabs>
+          <w:tab w:val="right" w:leader="hyphen" w:pos="10790"/>
+        </w:tabs>
+        <w:rPr>
+          <w:rFonts w:eastAsiaTheme="minorEastAsia"/>
+          <w:noProof/>
+        </w:rPr>
+      </w:pPr>
+      <w:hyperlink w:anchor="_Toc161343104" w:history="1">
+        <w:r>
+          <w:rPr>
+            <w:rStyle w:val="Hyperlink"/>
+            <w:noProof/>
+          </w:rPr>
+          <w:t>June 2024:</w:t>
+        </w:r>
+        <w:r>
+          <w:rPr>
+            <w:noProof/>
+            <w:webHidden/>
+          </w:rPr>
+          <w:tab/>
+        </w:r>
+        <w:r>
+          <w:rPr>
+            <w:noProof/>
+            <w:webHidden/>
+          </w:rPr>
+          <w:fldChar w:fldCharType="begin"/>
+        </w:r>
+        <w:r>
+          <w:rPr>
+            <w:noProof/>
+            <w:webHidden/>
+          </w:rPr>
+          <w:instrText xml:space="preserve"> PAGEREF _Toc161343104 \h </w:instrText>
+        </w:r>
+        <w:r>
+          <w:rPr>
+            <w:noProof/>
+            <w:webHidden/>
+          </w:rPr>
+        </w:r>
+        <w:r>
+          <w:rPr>
+            <w:noProof/>
+            <w:webHidden/>
+          </w:rPr>
+          <w:fldChar w:fldCharType="separate"/>
+        </w:r>
+        <w:r>
+          <w:rPr>
+            <w:noProof/>
+            <w:webHidden/>
+          </w:rPr>
+          <w:t>7</w:t>
+        </w:r>
+        <w:r>
+          <w:rPr>
+            <w:noProof/>
+            <w:webHidden/>
+          </w:rPr>
+          <w:fldChar w:fldCharType="end"/>
+        </w:r>
+      </w:hyperlink>
+    </w:p>
+    <w:p>
+      <w:pPr>
+        <w:rPr>
+          <w:rFonts w:ascii="Times New Roman" w:hAnsi="Times New Roman" w:cs="Times New Roman"/>
+          <w:sz w:val="28"/>
+          <w:szCs w:val="28"/>
+        </w:rPr>
+      </w:pPr>
+      <w:r>
+        <w:rPr>
+          <w:rFonts w:ascii="Times New Roman" w:hAnsi="Times New Roman" w:cs="Times New Roman"/>
+          <w:sz w:val="28"/>
+          <w:szCs w:val="28"/>
+        </w:rPr>
+        <w:lastRenderedPageBreak/>
+        <w:fldChar w:fldCharType="end"/>
+      </w:r>
+    </w:p>
+    <w:p>
+      <w:pPr>
+        <w:pStyle w:val="Headers1"/>
+      </w:pPr>
+      <w:bookmarkStart w:id="0" w:name="_Toc161343068"/>
+      <w:r>
+        <w:t xml:space="preserve">The </w:t>
+      </w:r>
+      <w:r>
+        <w:t>Orb</w:t>
+      </w:r>
+      <w:bookmarkEnd w:id="0"/>
+    </w:p>
+    <w:p>
+      <w:pPr>
+        <w:jc w:val="both"/>
+        <w:rPr>
+          <w:rFonts w:ascii="Times New Roman" w:hAnsi="Times New Roman" w:cs="Times New Roman"/>
+          <w:sz w:val="28"/>
+          <w:szCs w:val="28"/>
+        </w:rPr>
+      </w:pPr>
+      <w:r>
+        <w:rPr>
+          <w:rFonts w:ascii="Times New Roman" w:hAnsi="Times New Roman" w:cs="Times New Roman"/>
+          <w:sz w:val="28"/>
+          <w:szCs w:val="28"/>
+        </w:rPr>
+        <w:t xml:space="preserve">Orb is a 2d game that incorporates elements from puzzle and platformer games. Player is given a set of levels that must be solved using game mechanics and physics. </w:t>
+      </w:r>
+    </w:p>
+    <w:p>
+      <w:pPr>
+        <w:pStyle w:val="Headers1"/>
+      </w:pPr>
+      <w:bookmarkStart w:id="1" w:name="_Toc161343069"/>
+      <w:r>
+        <w:t>Game overview:</w:t>
+      </w:r>
+      <w:bookmarkEnd w:id="1"/>
+    </w:p>
+    <w:p>
+      <w:pPr>
+        <w:jc w:val="both"/>
+        <w:rPr>
+          <w:rFonts w:ascii="Times New Roman" w:hAnsi="Times New Roman" w:cs="Times New Roman"/>
+          <w:sz w:val="28"/>
+          <w:szCs w:val="28"/>
+        </w:rPr>
+      </w:pPr>
+      <w:bookmarkStart w:id="2" w:name="_Toc161343070"/>
+      <w:r>
+        <w:rPr>
+          <w:rStyle w:val="Headers2Char"/>
+        </w:rPr>
+        <w:t>Game Concept:</w:t>
+      </w:r>
+      <w:bookmarkEnd w:id="2"/>
+      <w:r>
+        <w:rPr>
+          <w:rFonts w:ascii="Times New Roman" w:hAnsi="Times New Roman" w:cs="Times New Roman"/>
+          <w:sz w:val="28"/>
+          <w:szCs w:val="28"/>
+        </w:rPr>
+        <w:t xml:space="preserve"> </w:t>
+      </w:r>
+      <w:r>
+        <w:rPr>
+          <w:rFonts w:ascii="Times New Roman" w:hAnsi="Times New Roman" w:cs="Times New Roman"/>
+          <w:sz w:val="28"/>
+          <w:szCs w:val="28"/>
+        </w:rPr>
+        <w:t>a 2D puzzle platformer with physics elements.</w:t>
+      </w:r>
+    </w:p>
+    <w:p>
+      <w:pPr>
+        <w:jc w:val="both"/>
+        <w:rPr>
+          <w:rFonts w:ascii="Times New Roman" w:hAnsi="Times New Roman" w:cs="Times New Roman"/>
+          <w:sz w:val="28"/>
+          <w:szCs w:val="28"/>
+        </w:rPr>
+      </w:pPr>
+      <w:bookmarkStart w:id="3" w:name="_Toc161343071"/>
+      <w:r>
+        <w:rPr>
+          <w:rStyle w:val="Headers2Char"/>
+        </w:rPr>
+        <w:t>Target audience:</w:t>
+      </w:r>
+      <w:bookmarkEnd w:id="3"/>
+      <w:r>
+        <w:rPr>
+          <w:rFonts w:ascii="Times New Roman" w:hAnsi="Times New Roman" w:cs="Times New Roman"/>
+          <w:sz w:val="28"/>
+          <w:szCs w:val="28"/>
+        </w:rPr>
+        <w:t xml:space="preserve"> Casual players, fans of platformers like Bounce.</w:t>
+      </w:r>
+    </w:p>
+    <w:p>
+      <w:pPr>
+        <w:jc w:val="both"/>
+        <w:rPr>
+          <w:rFonts w:ascii="Times New Roman" w:hAnsi="Times New Roman" w:cs="Times New Roman"/>
+          <w:sz w:val="28"/>
+          <w:szCs w:val="28"/>
+        </w:rPr>
+      </w:pPr>
+      <w:bookmarkStart w:id="4" w:name="_Toc161343072"/>
+      <w:r>
+        <w:rPr>
+          <w:rStyle w:val="Headers2Char"/>
+        </w:rPr>
+        <w:t>Genres:</w:t>
+      </w:r>
+      <w:bookmarkEnd w:id="4"/>
+      <w:r>
+        <w:rPr>
+          <w:rFonts w:ascii="Times New Roman" w:hAnsi="Times New Roman" w:cs="Times New Roman"/>
+          <w:sz w:val="28"/>
+          <w:szCs w:val="28"/>
+        </w:rPr>
+        <w:t xml:space="preserve"> 2</w:t>
+      </w:r>
+      <w:r>
+        <w:rPr>
+          <w:rFonts w:ascii="Times New Roman" w:hAnsi="Times New Roman" w:cs="Times New Roman"/>
+          <w:sz w:val="28"/>
+          <w:szCs w:val="28"/>
+        </w:rPr>
+        <w:t>D</w:t>
+      </w:r>
+      <w:r>
+        <w:rPr>
+          <w:rFonts w:ascii="Times New Roman" w:hAnsi="Times New Roman" w:cs="Times New Roman"/>
+          <w:sz w:val="28"/>
+          <w:szCs w:val="28"/>
+        </w:rPr>
+        <w:t xml:space="preserve"> platformer, puzzle</w:t>
+      </w:r>
+      <w:r>
+        <w:rPr>
+          <w:rFonts w:ascii="Times New Roman" w:hAnsi="Times New Roman" w:cs="Times New Roman"/>
+          <w:sz w:val="28"/>
+          <w:szCs w:val="28"/>
+        </w:rPr>
+        <w:t>.</w:t>
+      </w:r>
+    </w:p>
+    <w:p>
+      <w:pPr>
+        <w:jc w:val="both"/>
+        <w:rPr>
+          <w:rFonts w:ascii="Times New Roman" w:hAnsi="Times New Roman" w:cs="Times New Roman"/>
+          <w:sz w:val="28"/>
+          <w:szCs w:val="28"/>
+        </w:rPr>
+      </w:pPr>
+      <w:bookmarkStart w:id="5" w:name="_Toc161343073"/>
+      <w:r>
+        <w:rPr>
+          <w:rStyle w:val="Headers2Char"/>
+        </w:rPr>
+        <w:t>Game flow summary:</w:t>
+      </w:r>
+      <w:bookmarkEnd w:id="5"/>
+      <w:r>
+        <w:rPr>
+          <w:rFonts w:ascii="Times New Roman" w:hAnsi="Times New Roman" w:cs="Times New Roman"/>
+          <w:sz w:val="28"/>
+          <w:szCs w:val="28"/>
+        </w:rPr>
+        <w:t xml:space="preserve"> player selects a level that will be loaded and tries to complete it</w:t>
+      </w:r>
+      <w:r>
+        <w:rPr>
+          <w:rFonts w:ascii="Times New Roman" w:hAnsi="Times New Roman" w:cs="Times New Roman"/>
+          <w:sz w:val="28"/>
+          <w:szCs w:val="28"/>
+        </w:rPr>
+        <w:t xml:space="preserve"> by moving an orb,</w:t>
+      </w:r>
+      <w:r>
+        <w:rPr>
+          <w:rFonts w:ascii="Times New Roman" w:hAnsi="Times New Roman" w:cs="Times New Roman"/>
+          <w:sz w:val="28"/>
+          <w:szCs w:val="28"/>
+        </w:rPr>
+        <w:t xml:space="preserve"> dodging spikes,</w:t>
+      </w:r>
+      <w:r>
+        <w:rPr>
+          <w:rFonts w:ascii="Times New Roman" w:hAnsi="Times New Roman" w:cs="Times New Roman"/>
+          <w:sz w:val="28"/>
+          <w:szCs w:val="28"/>
+        </w:rPr>
+        <w:t xml:space="preserve"> overcoming obstacles</w:t>
+      </w:r>
+      <w:r>
+        <w:rPr>
+          <w:rFonts w:ascii="Times New Roman" w:hAnsi="Times New Roman" w:cs="Times New Roman"/>
+          <w:sz w:val="28"/>
+          <w:szCs w:val="28"/>
+        </w:rPr>
+        <w:t xml:space="preserve"> and</w:t>
+      </w:r>
+      <w:r>
+        <w:rPr>
+          <w:rFonts w:ascii="Times New Roman" w:hAnsi="Times New Roman" w:cs="Times New Roman"/>
+          <w:sz w:val="28"/>
+          <w:szCs w:val="28"/>
+        </w:rPr>
+        <w:t xml:space="preserve"> using physics to help them while</w:t>
+      </w:r>
+      <w:r>
+        <w:rPr>
+          <w:rFonts w:ascii="Times New Roman" w:hAnsi="Times New Roman" w:cs="Times New Roman"/>
+          <w:sz w:val="28"/>
+          <w:szCs w:val="28"/>
+        </w:rPr>
+        <w:t xml:space="preserve"> collecting bonuses on the way</w:t>
+      </w:r>
+      <w:r>
+        <w:rPr>
+          <w:rFonts w:ascii="Times New Roman" w:hAnsi="Times New Roman" w:cs="Times New Roman"/>
+          <w:sz w:val="28"/>
+          <w:szCs w:val="28"/>
+        </w:rPr>
+        <w:t>,</w:t>
+      </w:r>
+      <w:r>
+        <w:rPr>
+          <w:rFonts w:ascii="Times New Roman" w:hAnsi="Times New Roman" w:cs="Times New Roman"/>
+          <w:sz w:val="28"/>
+          <w:szCs w:val="28"/>
+        </w:rPr>
+        <w:t xml:space="preserve"> which</w:t>
+      </w:r>
+      <w:r>
+        <w:rPr>
+          <w:rFonts w:ascii="Times New Roman" w:hAnsi="Times New Roman" w:cs="Times New Roman"/>
+          <w:sz w:val="28"/>
+          <w:szCs w:val="28"/>
+        </w:rPr>
+        <w:t xml:space="preserve"> combined with remaining lives</w:t>
+      </w:r>
+      <w:r>
+        <w:rPr>
+          <w:rFonts w:ascii="Times New Roman" w:hAnsi="Times New Roman" w:cs="Times New Roman"/>
+          <w:sz w:val="28"/>
+          <w:szCs w:val="28"/>
+        </w:rPr>
+        <w:t xml:space="preserve"> will determine the amount of stars player gets on the score screen. </w:t>
+      </w:r>
+    </w:p>
+    <w:p>
+      <w:pPr>
+        <w:jc w:val="both"/>
+        <w:rPr>
+          <w:rFonts w:ascii="Times New Roman" w:hAnsi="Times New Roman" w:cs="Times New Roman"/>
+          <w:sz w:val="28"/>
+          <w:szCs w:val="28"/>
+        </w:rPr>
+      </w:pPr>
+      <w:bookmarkStart w:id="6" w:name="_Toc161343074"/>
+      <w:r>
+        <w:rPr>
+          <w:rStyle w:val="Headers2Char"/>
+        </w:rPr>
+        <w:t>Visual style:</w:t>
+      </w:r>
+      <w:bookmarkEnd w:id="6"/>
+      <w:r>
+        <w:rPr>
+          <w:rFonts w:ascii="Times New Roman" w:hAnsi="Times New Roman" w:cs="Times New Roman"/>
+          <w:sz w:val="28"/>
+          <w:szCs w:val="28"/>
+        </w:rPr>
+        <w:t xml:space="preserve"> </w:t>
+      </w:r>
+      <w:r>
+        <w:rPr>
+          <w:rFonts w:ascii="Times New Roman" w:hAnsi="Times New Roman" w:cs="Times New Roman"/>
+          <w:sz w:val="28"/>
+          <w:szCs w:val="28"/>
+        </w:rPr>
+        <w:t xml:space="preserve">2D </w:t>
+      </w:r>
+      <w:r>
+        <w:rPr>
+          <w:rFonts w:ascii="Times New Roman" w:hAnsi="Times New Roman" w:cs="Times New Roman"/>
+          <w:sz w:val="28"/>
+          <w:szCs w:val="28"/>
+        </w:rPr>
+        <w:t>pixel-art.</w:t>
+      </w:r>
+      <w:r>
+        <w:rPr>
+          <w:rFonts w:ascii="Times New Roman" w:hAnsi="Times New Roman" w:cs="Times New Roman"/>
+          <w:sz w:val="28"/>
+          <w:szCs w:val="28"/>
+        </w:rPr>
+        <w:t xml:space="preserve"> Simple yet cohesive and enjoyable.</w:t>
+      </w:r>
+    </w:p>
+    <w:p>
+      <w:pPr>
+        <w:pStyle w:val="Headers1"/>
+      </w:pPr>
+      <w:bookmarkStart w:id="7" w:name="_Toc161343075"/>
+      <w:r>
+        <w:t>Gameplay:</w:t>
+      </w:r>
+      <w:bookmarkEnd w:id="7"/>
+    </w:p>
+    <w:p>
+      <w:pPr>
+        <w:jc w:val="both"/>
+        <w:rPr>
+          <w:rFonts w:ascii="Times New Roman" w:hAnsi="Times New Roman" w:cs="Times New Roman"/>
+          <w:sz w:val="28"/>
+          <w:szCs w:val="28"/>
+        </w:rPr>
+      </w:pPr>
+      <w:bookmarkStart w:id="8" w:name="_Toc161343076"/>
+      <w:r>
+        <w:rPr>
+          <w:rStyle w:val="Headers2Char"/>
+        </w:rPr>
+        <w:t>Progression:</w:t>
+      </w:r>
+      <w:bookmarkEnd w:id="8"/>
+      <w:r>
+        <w:rPr>
+          <w:rFonts w:ascii="Times New Roman" w:hAnsi="Times New Roman" w:cs="Times New Roman"/>
+          <w:sz w:val="28"/>
+          <w:szCs w:val="28"/>
+        </w:rPr>
+        <w:t xml:space="preserve"> Upon completing a level player gets access to a new level. If the player completes all levels with maximum stars, access to a secret level will be given.</w:t>
+      </w:r>
+    </w:p>
+    <w:p>
+      <w:pPr>
+        <w:jc w:val="both"/>
+        <w:rPr>
+          <w:rFonts w:ascii="Times New Roman" w:hAnsi="Times New Roman" w:cs="Times New Roman"/>
+          <w:sz w:val="28"/>
+          <w:szCs w:val="28"/>
+        </w:rPr>
+      </w:pPr>
+      <w:bookmarkStart w:id="9" w:name="_Toc161343077"/>
+      <w:r>
+        <w:rPr>
+          <w:rStyle w:val="Headers2Char"/>
+        </w:rPr>
+        <w:t>Objectives:</w:t>
+      </w:r>
+      <w:bookmarkEnd w:id="9"/>
+      <w:r>
+        <w:rPr>
+          <w:rFonts w:ascii="Times New Roman" w:hAnsi="Times New Roman" w:cs="Times New Roman"/>
+          <w:sz w:val="28"/>
+          <w:szCs w:val="28"/>
+        </w:rPr>
+        <w:t xml:space="preserve"> to complete all levels</w:t>
+      </w:r>
+    </w:p>
+    <w:p>
+      <w:pPr>
+        <w:jc w:val="both"/>
+        <w:rPr>
+          <w:rFonts w:ascii="Times New Roman" w:hAnsi="Times New Roman" w:cs="Times New Roman"/>
+          <w:sz w:val="28"/>
+          <w:szCs w:val="28"/>
+        </w:rPr>
+      </w:pPr>
+      <w:bookmarkStart w:id="10" w:name="_Toc161343078"/>
+      <w:r>
+        <w:rPr>
+          <w:rStyle w:val="Headers2Char"/>
+        </w:rPr>
+        <w:t>Play flow:</w:t>
+      </w:r>
+      <w:bookmarkEnd w:id="10"/>
+      <w:r>
+        <w:rPr>
+          <w:rFonts w:ascii="Times New Roman" w:hAnsi="Times New Roman" w:cs="Times New Roman"/>
+          <w:sz w:val="28"/>
+          <w:szCs w:val="28"/>
+        </w:rPr>
+        <w:t xml:space="preserve"> Player starts a game, selects a level and then tries to complete it. </w:t>
+      </w:r>
+      <w:r>
+        <w:rPr>
+          <w:rFonts w:ascii="Times New Roman" w:hAnsi="Times New Roman" w:cs="Times New Roman"/>
+          <w:sz w:val="28"/>
+          <w:szCs w:val="28"/>
+        </w:rPr>
+        <w:t>After that they return on level selector and can select another level to play.</w:t>
+      </w:r>
+    </w:p>
+    <w:p>
+      <w:pPr>
+        <w:pStyle w:val="Headers1"/>
+      </w:pPr>
+      <w:bookmarkStart w:id="11" w:name="_Toc161343079"/>
+      <w:r>
+        <w:t>Mechanics:</w:t>
+      </w:r>
+      <w:bookmarkEnd w:id="11"/>
+    </w:p>
+    <w:p>
+      <w:pPr>
+        <w:jc w:val="both"/>
+        <w:rPr>
+          <w:rFonts w:ascii="Times New Roman" w:hAnsi="Times New Roman" w:cs="Times New Roman"/>
+          <w:sz w:val="28"/>
+          <w:szCs w:val="28"/>
+        </w:rPr>
+      </w:pPr>
+      <w:bookmarkStart w:id="12" w:name="_Toc161343080"/>
+      <w:r>
+        <w:rPr>
+          <w:rStyle w:val="Headers2Char"/>
+        </w:rPr>
+        <w:t>Controls:</w:t>
+      </w:r>
+      <w:bookmarkEnd w:id="12"/>
+      <w:r>
+        <w:rPr>
+          <w:rFonts w:ascii="Times New Roman" w:hAnsi="Times New Roman" w:cs="Times New Roman"/>
+          <w:sz w:val="28"/>
+          <w:szCs w:val="28"/>
+        </w:rPr>
+        <w:t xml:space="preserve"> player moves the orb sideways and upwards with jumps. </w:t>
+      </w:r>
+    </w:p>
+    <w:p>
+      <w:pPr>
+        <w:jc w:val="both"/>
+        <w:rPr>
+          <w:rFonts w:ascii="Times New Roman" w:hAnsi="Times New Roman" w:cs="Times New Roman"/>
+          <w:sz w:val="28"/>
+          <w:szCs w:val="28"/>
+        </w:rPr>
+      </w:pPr>
+      <w:bookmarkStart w:id="13" w:name="_Toc161343081"/>
+      <w:r>
+        <w:rPr>
+          <w:rStyle w:val="Headers2Char"/>
+        </w:rPr>
+        <w:t>Difficulty:</w:t>
+      </w:r>
+      <w:bookmarkEnd w:id="13"/>
+      <w:r>
+        <w:rPr>
+          <w:rFonts w:ascii="Times New Roman" w:hAnsi="Times New Roman" w:cs="Times New Roman"/>
+          <w:sz w:val="28"/>
+          <w:szCs w:val="28"/>
+        </w:rPr>
+        <w:t xml:space="preserve"> First few levels will introduce the mechanics one by one. </w:t>
+      </w:r>
+      <w:r>
+        <w:rPr>
+          <w:rFonts w:ascii="Times New Roman" w:hAnsi="Times New Roman" w:cs="Times New Roman"/>
+          <w:sz w:val="28"/>
+          <w:szCs w:val="28"/>
+        </w:rPr>
+        <w:t>This will also introduce health points, which adds together with bonus points on the level to give the stars in the end of the level.</w:t>
+      </w:r>
+    </w:p>
+    <w:p>
+      <w:pPr>
+        <w:jc w:val="both"/>
+        <w:rPr>
+          <w:rFonts w:ascii="Times New Roman" w:hAnsi="Times New Roman" w:cs="Times New Roman"/>
+          <w:sz w:val="28"/>
+          <w:szCs w:val="28"/>
+        </w:rPr>
+      </w:pPr>
+      <w:bookmarkStart w:id="14" w:name="_Toc161343082"/>
+      <w:r>
+        <w:rPr>
+          <w:rStyle w:val="Headers2Char"/>
+        </w:rPr>
+        <w:t>Replaying:</w:t>
+      </w:r>
+      <w:bookmarkEnd w:id="14"/>
+      <w:r>
+        <w:rPr>
+          <w:rFonts w:ascii="Times New Roman" w:hAnsi="Times New Roman" w:cs="Times New Roman"/>
+          <w:sz w:val="28"/>
+          <w:szCs w:val="28"/>
+        </w:rPr>
+        <w:t xml:space="preserve"> Each level has infinite amount of tries and can be replayed anytime. </w:t>
+      </w:r>
+    </w:p>
+    <w:p>
+      <w:pPr>
+        <w:jc w:val="both"/>
+        <w:rPr>
+          <w:rFonts w:ascii="Times New Roman" w:hAnsi="Times New Roman" w:cs="Times New Roman"/>
+          <w:sz w:val="28"/>
+          <w:szCs w:val="28"/>
+        </w:rPr>
+      </w:pPr>
+      <w:bookmarkStart w:id="15" w:name="_Toc161343083"/>
+      <w:r>
+        <w:rPr>
+          <w:rStyle w:val="Headers2Char"/>
+        </w:rPr>
+        <w:t>Character:</w:t>
+      </w:r>
+      <w:bookmarkEnd w:id="15"/>
+      <w:r>
+        <w:rPr>
+          <w:rFonts w:ascii="Times New Roman" w:hAnsi="Times New Roman" w:cs="Times New Roman"/>
+          <w:sz w:val="28"/>
+          <w:szCs w:val="28"/>
+        </w:rPr>
+        <w:t xml:space="preserve"> a small orb </w:t>
+      </w:r>
+      <w:r>
+        <w:rPr>
+          <w:rFonts w:ascii="Times New Roman" w:hAnsi="Times New Roman" w:cs="Times New Roman"/>
+          <w:sz w:val="28"/>
+          <w:szCs w:val="28"/>
+        </w:rPr>
+        <w:t>colored by player’s choosing.</w:t>
+      </w:r>
+    </w:p>
+    <w:p>
+      <w:pPr>
+        <w:jc w:val="both"/>
+        <w:rPr>
+          <w:rFonts w:ascii="Times New Roman" w:hAnsi="Times New Roman" w:cs="Times New Roman"/>
+          <w:sz w:val="28"/>
+          <w:szCs w:val="28"/>
+        </w:rPr>
+      </w:pPr>
+      <w:bookmarkStart w:id="16" w:name="_Toc161343084"/>
+      <w:r>
+        <w:rPr>
+          <w:rStyle w:val="Headers2Char"/>
+        </w:rPr>
+        <w:t>Selling points:</w:t>
+      </w:r>
+      <w:bookmarkEnd w:id="16"/>
+      <w:r>
+        <w:rPr>
+          <w:rFonts w:ascii="Times New Roman" w:hAnsi="Times New Roman" w:cs="Times New Roman"/>
+          <w:sz w:val="28"/>
+          <w:szCs w:val="28"/>
+        </w:rPr>
+        <w:t xml:space="preserve"> the game has no violence and can be used</w:t>
+      </w:r>
+      <w:r>
+        <w:rPr>
+          <w:rFonts w:ascii="Times New Roman" w:hAnsi="Times New Roman" w:cs="Times New Roman"/>
+          <w:sz w:val="28"/>
+          <w:szCs w:val="28"/>
+        </w:rPr>
+        <w:t xml:space="preserve"> to educate children the basic concepts of physics and help familiarize with them. </w:t>
+      </w:r>
+    </w:p>
+    <w:p>
+      <w:pPr>
+        <w:jc w:val="both"/>
+        <w:rPr>
+          <w:rFonts w:ascii="Times New Roman" w:hAnsi="Times New Roman" w:cs="Times New Roman"/>
+          <w:sz w:val="28"/>
+          <w:szCs w:val="28"/>
+        </w:rPr>
+      </w:pPr>
+      <w:r>
+        <w:rPr>
+          <w:rFonts w:ascii="Times New Roman" w:hAnsi="Times New Roman" w:cs="Times New Roman"/>
+          <w:sz w:val="28"/>
+          <w:szCs w:val="28"/>
+        </w:rPr>
+        <w:lastRenderedPageBreak/>
+        <w:t>Game can also be competitive since players get stars when finishing level and that can be shared among friends.</w:t>
+      </w:r>
+    </w:p>
+    <w:p>
+      <w:pPr>
+        <w:pStyle w:val="Headers1"/>
+      </w:pPr>
+      <w:bookmarkStart w:id="17" w:name="_Toc161343085"/>
+      <w:r>
+        <w:t>Levels</w:t>
+      </w:r>
+      <w:bookmarkEnd w:id="17"/>
+    </w:p>
+    <w:p>
+      <w:pPr>
+        <w:jc w:val="both"/>
+        <w:rPr>
+          <w:rFonts w:ascii="Times New Roman" w:hAnsi="Times New Roman" w:cs="Times New Roman"/>
+          <w:sz w:val="28"/>
+          <w:szCs w:val="28"/>
+        </w:rPr>
+      </w:pPr>
+      <w:bookmarkStart w:id="18" w:name="_Toc161343086"/>
+      <w:r>
+        <w:rPr>
+          <w:rStyle w:val="Headers2Char"/>
+        </w:rPr>
+        <w:t>Levels:</w:t>
+      </w:r>
+      <w:bookmarkEnd w:id="18"/>
+      <w:r>
+        <w:rPr>
+          <w:rFonts w:ascii="Times New Roman" w:hAnsi="Times New Roman" w:cs="Times New Roman"/>
+          <w:sz w:val="28"/>
+          <w:szCs w:val="28"/>
+        </w:rPr>
+        <w:t xml:space="preserve"> </w:t>
+      </w:r>
+      <w:r>
+        <w:rPr>
+          <w:rFonts w:ascii="Times New Roman" w:hAnsi="Times New Roman" w:cs="Times New Roman"/>
+          <w:sz w:val="28"/>
+          <w:szCs w:val="28"/>
+        </w:rPr>
+        <w:t>First one will show the basic controls: jump and roll sideways. The second will explain water, shows that medium and big sized orb floats on the top while small drowns. The third level introduces wind and that only big orb can fly catching the wind. The fourth will introduce spikes, they are either small (then the big and medium orb can roll on them safely), medium (the small orb can get under them unharmed with certain precision while the big orb simply rolls over) and big (both small and medium orb can get between spikes).</w:t>
+      </w:r>
+      <w:r>
+        <w:rPr>
+          <w:rFonts w:ascii="Times New Roman" w:hAnsi="Times New Roman" w:cs="Times New Roman"/>
+          <w:sz w:val="28"/>
+          <w:szCs w:val="28"/>
+        </w:rPr>
+        <w:t xml:space="preserve"> After those levels</w:t>
+      </w:r>
+      <w:r>
+        <w:rPr>
+          <w:rFonts w:ascii="Times New Roman" w:hAnsi="Times New Roman" w:cs="Times New Roman"/>
+          <w:sz w:val="28"/>
+          <w:szCs w:val="28"/>
+        </w:rPr>
+        <w:t xml:space="preserve"> will combine elements introduced in tutorials (spikes, wind tunnels, water, obstacles) gradually increasing in difficulty. </w:t>
+      </w:r>
+      <w:r>
+        <w:rPr>
+          <w:rFonts w:ascii="Times New Roman" w:hAnsi="Times New Roman" w:cs="Times New Roman"/>
+          <w:sz w:val="28"/>
+          <w:szCs w:val="28"/>
+        </w:rPr>
+        <w:t xml:space="preserve">Final level before the secret level will be testing the player and skills acquired after playing all other levels. </w:t>
+      </w:r>
+      <w:r>
+        <w:rPr>
+          <w:rFonts w:ascii="Times New Roman" w:hAnsi="Times New Roman" w:cs="Times New Roman"/>
+          <w:sz w:val="28"/>
+          <w:szCs w:val="28"/>
+        </w:rPr>
+        <w:t xml:space="preserve">The secret level will be revealed after completing all levels and getting maximum stars. The level itself will be </w:t>
+      </w:r>
+      <w:r>
+        <w:rPr>
+          <w:rFonts w:ascii="Times New Roman" w:hAnsi="Times New Roman" w:cs="Times New Roman"/>
+          <w:sz w:val="28"/>
+          <w:szCs w:val="28"/>
+        </w:rPr>
+        <w:t>just a thank you for playing and maybe show early stages of the game’s development.</w:t>
+      </w:r>
+    </w:p>
+    <w:p>
+      <w:pPr>
+        <w:pStyle w:val="Headers1"/>
+      </w:pPr>
+      <w:bookmarkStart w:id="19" w:name="_Toc161343087"/>
+      <w:r>
+        <w:t>Interface:</w:t>
+      </w:r>
+      <w:bookmarkEnd w:id="19"/>
+    </w:p>
+    <w:p>
+      <w:pPr>
+        <w:jc w:val="both"/>
+        <w:rPr>
+          <w:rFonts w:ascii="Times New Roman" w:hAnsi="Times New Roman" w:cs="Times New Roman"/>
+          <w:sz w:val="28"/>
+          <w:szCs w:val="28"/>
+        </w:rPr>
+      </w:pPr>
+      <w:bookmarkStart w:id="20" w:name="_Toc161343088"/>
+      <w:r>
+        <w:rPr>
+          <w:rStyle w:val="Headers2Char"/>
+        </w:rPr>
+        <w:t>Visual system:</w:t>
+      </w:r>
+      <w:bookmarkEnd w:id="20"/>
+      <w:r>
+        <w:rPr>
+          <w:rFonts w:ascii="Times New Roman" w:hAnsi="Times New Roman" w:cs="Times New Roman"/>
+          <w:sz w:val="28"/>
+          <w:szCs w:val="28"/>
+        </w:rPr>
+        <w:t xml:space="preserve"> there will be a main menu, which </w:t>
+      </w:r>
+      <w:r>
+        <w:rPr>
+          <w:rFonts w:ascii="Times New Roman" w:hAnsi="Times New Roman" w:cs="Times New Roman"/>
+          <w:sz w:val="28"/>
+          <w:szCs w:val="28"/>
+        </w:rPr>
+        <w:t>has buttons like Play, Settings, Save/Load and Exit, but mostly is just a splash screen</w:t>
+      </w:r>
+      <w:r>
+        <w:rPr>
+          <w:rFonts w:ascii="Times New Roman" w:hAnsi="Times New Roman" w:cs="Times New Roman"/>
+          <w:sz w:val="28"/>
+          <w:szCs w:val="28"/>
+        </w:rPr>
+        <w:t>.</w:t>
+      </w:r>
+      <w:r>
+        <w:rPr>
+          <w:rFonts w:ascii="Times New Roman" w:hAnsi="Times New Roman" w:cs="Times New Roman"/>
+          <w:sz w:val="28"/>
+          <w:szCs w:val="28"/>
+        </w:rPr>
+        <w:t xml:space="preserve"> Then there will be a level selector, showing different levels and</w:t>
+      </w:r>
+      <w:r>
+        <w:rPr>
+          <w:rFonts w:ascii="Times New Roman" w:hAnsi="Times New Roman" w:cs="Times New Roman"/>
+          <w:sz w:val="28"/>
+          <w:szCs w:val="28"/>
+        </w:rPr>
+        <w:t xml:space="preserve"> Then there will be an options menu, allowing to adjust graphics and other parameters. Also, there will be a save/load menu. And finally, there will be a pause menu inside each level, with access to options and save/load menu.</w:t>
+      </w:r>
+    </w:p>
+    <w:p>
+      <w:pPr>
+        <w:jc w:val="both"/>
+        <w:rPr>
+          <w:rFonts w:ascii="Times New Roman" w:hAnsi="Times New Roman" w:cs="Times New Roman"/>
+          <w:sz w:val="28"/>
+          <w:szCs w:val="28"/>
+        </w:rPr>
+      </w:pPr>
+      <w:bookmarkStart w:id="21" w:name="_Toc161343089"/>
+      <w:r>
+        <w:rPr>
+          <w:rStyle w:val="Headers2Char"/>
+        </w:rPr>
+        <w:t>Control system:</w:t>
+      </w:r>
+      <w:bookmarkEnd w:id="21"/>
+      <w:r>
+        <w:rPr>
+          <w:rFonts w:ascii="Times New Roman" w:hAnsi="Times New Roman" w:cs="Times New Roman"/>
+          <w:sz w:val="28"/>
+          <w:szCs w:val="28"/>
+        </w:rPr>
+        <w:t xml:space="preserve"> right and left arrows (or A and D keys) to roll sideways, up arrow/space to jump. Escape key will open a pause menu or main menu, depending if the player is currently completing a level or not.</w:t>
+      </w:r>
+    </w:p>
+    <w:p>
+      <w:pPr>
+        <w:rPr>
+          <w:rFonts w:ascii="Times New Roman" w:hAnsi="Times New Roman" w:cs="Times New Roman"/>
+          <w:sz w:val="28"/>
+          <w:szCs w:val="28"/>
+        </w:rPr>
+      </w:pPr>
+      <w:r>
+        <w:rPr>
+          <w:rFonts w:ascii="Times New Roman" w:hAnsi="Times New Roman" w:cs="Times New Roman"/>
+          <w:sz w:val="28"/>
+          <w:szCs w:val="28"/>
+        </w:rPr>
+        <w:br w:type="page"/>
+      </w:r>
+    </w:p>
+    <w:p>
+      <w:pPr>
         <w:jc w:val="center"/>
         <w:rPr>
           <w:rFonts w:ascii="Times New Roman" w:hAnsi="Times New Roman" w:cs="Times New Roman"/>
@@ -2025,23 +3583,206 @@
       <w:r>
         <w:rPr>
           <w:rFonts w:ascii="Times New Roman" w:hAnsi="Times New Roman" w:cs="Times New Roman"/>
-          <w:sz w:val="28"/>
-          <w:szCs w:val="28"/>
-        </w:rPr>
-        <w:fldChar w:fldCharType="end"/>
-      </w:r>
-    </w:p>
-    <w:p>
-      <w:pPr>
-        <w:rPr>
-          <w:rFonts w:ascii="Times New Roman" w:hAnsi="Times New Roman" w:cs="Times New Roman"/>
-          <w:sz w:val="28"/>
-          <w:szCs w:val="28"/>
-        </w:rPr>
-      </w:pPr>
-      <w:r>
-        <w:rPr>
-          <w:rFonts w:ascii="Times New Roman" w:hAnsi="Times New Roman" w:cs="Times New Roman"/>
+          <w:i/>
+          <w:iCs/>
+          <w:sz w:val="28"/>
+          <w:szCs w:val="28"/>
+        </w:rPr>
+        <w:lastRenderedPageBreak/>
+        <w:t>Figure 1: Menu flow concept</w:t>
+      </w:r>
+    </w:p>
+    <w:p>
+      <w:pPr>
+        <w:jc w:val="center"/>
+        <w:rPr>
+          <w:rFonts w:ascii="Times New Roman" w:hAnsi="Times New Roman" w:cs="Times New Roman"/>
+          <w:i/>
+          <w:iCs/>
+          <w:sz w:val="28"/>
+          <w:szCs w:val="28"/>
+        </w:rPr>
+      </w:pPr>
+      <w:r>
+        <w:rPr>
+          <w:rFonts w:ascii="Times New Roman" w:hAnsi="Times New Roman" w:cs="Times New Roman"/>
+          <w:noProof/>
+          <w:sz w:val="28"/>
+          <w:szCs w:val="28"/>
+        </w:rPr>
+        <w:drawing>
+          <wp:inline distT="0" distB="0" distL="0" distR="0" wp14:anchorId="5AD388C9" wp14:editId="51A2CA6B">
+            <wp:extent cx="5936615" cy="2983865"/>
+            <wp:effectExtent l="0" t="0" r="6985" b="6985"/>
+            <wp:docPr id="4" name="Picture 4"/>
+            <wp:cNvGraphicFramePr>
+              <a:graphicFrameLocks xmlns:a="http://schemas.openxmlformats.org/drawingml/2006/main" noChangeAspect="1"/>
+            </wp:cNvGraphicFramePr>
+            <a:graphic xmlns:a="http://schemas.openxmlformats.org/drawingml/2006/main">
+              <a:graphicData uri="http://schemas.openxmlformats.org/drawingml/2006/picture">
+                <pic:pic xmlns:pic="http://schemas.openxmlformats.org/drawingml/2006/picture">
+                  <pic:nvPicPr>
+                    <pic:cNvPr id="0" name="Picture 3"/>
+                    <pic:cNvPicPr>
+                      <a:picLocks noChangeAspect="1" noChangeArrowheads="1"/>
+                    </pic:cNvPicPr>
+                  </pic:nvPicPr>
+                  <pic:blipFill>
+                    <a:blip r:embed="rId5">
+                      <a:extLst>
+                        <a:ext uri="{28A0092B-C50C-407E-A947-70E740481C1C}">
+                          <a14:useLocalDpi xmlns:a14="http://schemas.microsoft.com/office/drawing/2010/main" val="0"/>
+                        </a:ext>
+                      </a:extLst>
+                    </a:blip>
+                    <a:srcRect/>
+                    <a:stretch>
+                      <a:fillRect/>
+                    </a:stretch>
+                  </pic:blipFill>
+                  <pic:spPr bwMode="auto">
+                    <a:xfrm>
+                      <a:off x="0" y="0"/>
+                      <a:ext cx="5936615" cy="2983865"/>
+                    </a:xfrm>
+                    <a:prstGeom prst="rect">
+                      <a:avLst/>
+                    </a:prstGeom>
+                    <a:noFill/>
+                    <a:ln>
+                      <a:noFill/>
+                    </a:ln>
+                  </pic:spPr>
+                </pic:pic>
+              </a:graphicData>
+            </a:graphic>
+          </wp:inline>
+        </w:drawing>
+      </w:r>
+    </w:p>
+    <w:p>
+      <w:pPr>
+        <w:jc w:val="center"/>
+        <w:rPr>
+          <w:rFonts w:ascii="Times New Roman" w:hAnsi="Times New Roman" w:cs="Times New Roman"/>
+          <w:i/>
+          <w:iCs/>
+          <w:sz w:val="28"/>
+          <w:szCs w:val="28"/>
+        </w:rPr>
+      </w:pPr>
+      <w:r>
+        <w:rPr>
+          <w:rFonts w:ascii="Times New Roman" w:hAnsi="Times New Roman" w:cs="Times New Roman"/>
+          <w:i/>
+          <w:iCs/>
+          <w:sz w:val="28"/>
+          <w:szCs w:val="28"/>
+        </w:rPr>
+        <w:t xml:space="preserve">Figure </w:t>
+      </w:r>
+      <w:r>
+        <w:rPr>
+          <w:rFonts w:ascii="Times New Roman" w:hAnsi="Times New Roman" w:cs="Times New Roman"/>
+          <w:i/>
+          <w:iCs/>
+          <w:sz w:val="28"/>
+          <w:szCs w:val="28"/>
+        </w:rPr>
+        <w:t>2</w:t>
+      </w:r>
+      <w:r>
+        <w:rPr>
+          <w:rFonts w:ascii="Times New Roman" w:hAnsi="Times New Roman" w:cs="Times New Roman"/>
+          <w:i/>
+          <w:iCs/>
+          <w:sz w:val="28"/>
+          <w:szCs w:val="28"/>
+        </w:rPr>
+        <w:t xml:space="preserve">: </w:t>
+      </w:r>
+      <w:r>
+        <w:rPr>
+          <w:rFonts w:ascii="Times New Roman" w:hAnsi="Times New Roman" w:cs="Times New Roman"/>
+          <w:i/>
+          <w:iCs/>
+          <w:sz w:val="28"/>
+          <w:szCs w:val="28"/>
+        </w:rPr>
+        <w:t>Level Selector concept</w:t>
+      </w:r>
+      <w:r>
+        <w:rPr>
+          <w:rFonts w:ascii="Times New Roman" w:hAnsi="Times New Roman" w:cs="Times New Roman"/>
+          <w:noProof/>
+          <w:sz w:val="28"/>
+          <w:szCs w:val="28"/>
+        </w:rPr>
+        <w:drawing>
+          <wp:inline distT="0" distB="0" distL="0" distR="0" wp14:anchorId="52D01746" wp14:editId="1419C7ED">
+            <wp:extent cx="5941060" cy="4821555"/>
+            <wp:effectExtent l="0" t="0" r="2540" b="0"/>
+            <wp:docPr id="3" name="Picture 3"/>
+            <wp:cNvGraphicFramePr>
+              <a:graphicFrameLocks xmlns:a="http://schemas.openxmlformats.org/drawingml/2006/main" noChangeAspect="1"/>
+            </wp:cNvGraphicFramePr>
+            <a:graphic xmlns:a="http://schemas.openxmlformats.org/drawingml/2006/main">
+              <a:graphicData uri="http://schemas.openxmlformats.org/drawingml/2006/picture">
+                <pic:pic xmlns:pic="http://schemas.openxmlformats.org/drawingml/2006/picture">
+                  <pic:nvPicPr>
+                    <pic:cNvPr id="0" name="Picture 2"/>
+                    <pic:cNvPicPr>
+                      <a:picLocks noChangeAspect="1" noChangeArrowheads="1"/>
+                    </pic:cNvPicPr>
+                  </pic:nvPicPr>
+                  <pic:blipFill>
+                    <a:blip r:embed="rId6">
+                      <a:extLst>
+                        <a:ext uri="{28A0092B-C50C-407E-A947-70E740481C1C}">
+                          <a14:useLocalDpi xmlns:a14="http://schemas.microsoft.com/office/drawing/2010/main" val="0"/>
+                        </a:ext>
+                      </a:extLst>
+                    </a:blip>
+                    <a:srcRect/>
+                    <a:stretch>
+                      <a:fillRect/>
+                    </a:stretch>
+                  </pic:blipFill>
+                  <pic:spPr bwMode="auto">
+                    <a:xfrm>
+                      <a:off x="0" y="0"/>
+                      <a:ext cx="5941060" cy="4821555"/>
+                    </a:xfrm>
+                    <a:prstGeom prst="rect">
+                      <a:avLst/>
+                    </a:prstGeom>
+                    <a:noFill/>
+                    <a:ln>
+                      <a:noFill/>
+                    </a:ln>
+                  </pic:spPr>
+                </pic:pic>
+              </a:graphicData>
+            </a:graphic>
+          </wp:inline>
+        </w:drawing>
+      </w:r>
+    </w:p>
+    <w:p>
+      <w:pPr>
+        <w:rPr>
+          <w:rFonts w:ascii="Times New Roman" w:hAnsi="Times New Roman" w:cs="Times New Roman"/>
+          <w:i/>
+          <w:iCs/>
+          <w:sz w:val="28"/>
+          <w:szCs w:val="28"/>
+        </w:rPr>
+      </w:pPr>
+      <w:r>
+        <w:rPr>
+          <w:rFonts w:ascii="Times New Roman" w:hAnsi="Times New Roman" w:cs="Times New Roman"/>
+          <w:i/>
+          <w:iCs/>
           <w:sz w:val="28"/>
           <w:szCs w:val="28"/>
         </w:rPr>
@@ -2052,15 +3793,12 @@
       <w:pPr>
         <w:pStyle w:val="Headers1"/>
       </w:pPr>
-      <w:bookmarkStart w:id="0" w:name="_Toc160454672"/>
+      <w:bookmarkStart w:id="22" w:name="_Toc161343090"/>
       <w:r>
         <w:lastRenderedPageBreak/>
-        <w:t xml:space="preserve">The </w:t>
-      </w:r>
-      <w:r>
-        <w:t>Orb</w:t>
-      </w:r>
-      <w:bookmarkEnd w:id="0"/>
+        <w:t>Technical</w:t>
+      </w:r>
+      <w:bookmarkEnd w:id="22"/>
     </w:p>
     <w:p>
       <w:pPr>
@@ -2071,24 +3809,156 @@
           <w:szCs w:val="28"/>
         </w:rPr>
       </w:pPr>
-      <w:r>
-        <w:rPr>
-          <w:rFonts w:ascii="Times New Roman" w:hAnsi="Times New Roman" w:cs="Times New Roman"/>
-          <w:sz w:val="28"/>
-          <w:szCs w:val="28"/>
-        </w:rPr>
-        <w:t xml:space="preserve">Orb is a 2d game that incorporates elements from puzzle and platformer games. Player is given a set of levels that must be solved using game mechanics and physics. </w:t>
+      <w:bookmarkStart w:id="23" w:name="_Toc161343091"/>
+      <w:r>
+        <w:rPr>
+          <w:rStyle w:val="Headers2Char"/>
+        </w:rPr>
+        <w:t>Hardware requirement:</w:t>
+      </w:r>
+      <w:bookmarkEnd w:id="23"/>
+      <w:r>
+        <w:rPr>
+          <w:rStyle w:val="Headers2Char"/>
+        </w:rPr>
+        <w:t xml:space="preserve"> </w:t>
+      </w:r>
+      <w:r>
+        <w:rPr>
+          <w:rFonts w:ascii="Times New Roman" w:hAnsi="Times New Roman" w:cs="Times New Roman"/>
+          <w:sz w:val="28"/>
+          <w:szCs w:val="28"/>
+        </w:rPr>
+        <w:t>as low as possible, it’s a simple game.</w:t>
+      </w:r>
+    </w:p>
+    <w:p>
+      <w:pPr>
+        <w:jc w:val="both"/>
+        <w:rPr>
+          <w:rFonts w:ascii="Times New Roman" w:hAnsi="Times New Roman" w:cs="Times New Roman"/>
+          <w:sz w:val="28"/>
+          <w:szCs w:val="28"/>
+        </w:rPr>
+      </w:pPr>
+      <w:bookmarkStart w:id="24" w:name="_Toc161343092"/>
+      <w:r>
+        <w:rPr>
+          <w:rStyle w:val="Headers2Char"/>
+        </w:rPr>
+        <w:t>Development hardware:</w:t>
+      </w:r>
+      <w:bookmarkEnd w:id="24"/>
+      <w:r>
+        <w:rPr>
+          <w:rFonts w:ascii="Times New Roman" w:hAnsi="Times New Roman" w:cs="Times New Roman"/>
+          <w:sz w:val="28"/>
+          <w:szCs w:val="28"/>
+        </w:rPr>
+        <w:t xml:space="preserve"> laptop and Wacom.</w:t>
+      </w:r>
+    </w:p>
+    <w:p>
+      <w:pPr>
+        <w:jc w:val="both"/>
+        <w:rPr>
+          <w:rFonts w:ascii="Times New Roman" w:hAnsi="Times New Roman" w:cs="Times New Roman"/>
+          <w:sz w:val="28"/>
+          <w:szCs w:val="28"/>
+        </w:rPr>
+      </w:pPr>
+      <w:bookmarkStart w:id="25" w:name="_Toc161343093"/>
+      <w:r>
+        <w:rPr>
+          <w:rStyle w:val="Headers2Char"/>
+        </w:rPr>
+        <w:t>Development Software:</w:t>
+      </w:r>
+      <w:bookmarkEnd w:id="25"/>
+      <w:r>
+        <w:rPr>
+          <w:rFonts w:ascii="Times New Roman" w:hAnsi="Times New Roman" w:cs="Times New Roman"/>
+          <w:sz w:val="28"/>
+          <w:szCs w:val="28"/>
+        </w:rPr>
+        <w:t xml:space="preserve"> </w:t>
+      </w:r>
+      <w:r>
+        <w:rPr>
+          <w:rFonts w:ascii="Times New Roman" w:hAnsi="Times New Roman" w:cs="Times New Roman"/>
+          <w:sz w:val="28"/>
+          <w:szCs w:val="28"/>
+        </w:rPr>
+        <w:t>Unity</w:t>
+      </w:r>
+      <w:r>
+        <w:rPr>
+          <w:rFonts w:ascii="Times New Roman" w:hAnsi="Times New Roman" w:cs="Times New Roman"/>
+          <w:sz w:val="28"/>
+          <w:szCs w:val="28"/>
+        </w:rPr>
+        <w:t xml:space="preserve"> 2021</w:t>
+      </w:r>
+      <w:r>
+        <w:rPr>
+          <w:rFonts w:ascii="Times New Roman" w:hAnsi="Times New Roman" w:cs="Times New Roman"/>
+          <w:sz w:val="28"/>
+          <w:szCs w:val="28"/>
+        </w:rPr>
+        <w:t xml:space="preserve">, </w:t>
+      </w:r>
+      <w:r>
+        <w:rPr>
+          <w:rFonts w:ascii="Times New Roman" w:hAnsi="Times New Roman" w:cs="Times New Roman"/>
+          <w:sz w:val="28"/>
+          <w:szCs w:val="28"/>
+        </w:rPr>
+        <w:t>Visual Studio 2022</w:t>
+      </w:r>
+      <w:r>
+        <w:rPr>
+          <w:rFonts w:ascii="Times New Roman" w:hAnsi="Times New Roman" w:cs="Times New Roman"/>
+          <w:sz w:val="28"/>
+          <w:szCs w:val="28"/>
+        </w:rPr>
+        <w:t xml:space="preserve"> and Paint.</w:t>
+      </w:r>
+    </w:p>
+    <w:p>
+      <w:pPr>
+        <w:jc w:val="both"/>
+        <w:rPr>
+          <w:rFonts w:ascii="Times New Roman" w:hAnsi="Times New Roman" w:cs="Times New Roman"/>
+          <w:sz w:val="28"/>
+          <w:szCs w:val="28"/>
+        </w:rPr>
+      </w:pPr>
+      <w:bookmarkStart w:id="26" w:name="_Toc161343094"/>
+      <w:r>
+        <w:rPr>
+          <w:rStyle w:val="Headers2Char"/>
+        </w:rPr>
+        <w:t>Network requirements:</w:t>
+      </w:r>
+      <w:bookmarkEnd w:id="26"/>
+      <w:r>
+        <w:rPr>
+          <w:rFonts w:ascii="Times New Roman" w:hAnsi="Times New Roman" w:cs="Times New Roman"/>
+          <w:sz w:val="28"/>
+          <w:szCs w:val="28"/>
+        </w:rPr>
+        <w:t xml:space="preserve"> none.</w:t>
       </w:r>
     </w:p>
     <w:p>
       <w:pPr>
         <w:pStyle w:val="Headers1"/>
       </w:pPr>
-      <w:bookmarkStart w:id="1" w:name="_Toc160454673"/>
-      <w:r>
-        <w:t>Game overview:</w:t>
-      </w:r>
-      <w:bookmarkEnd w:id="1"/>
+      <w:bookmarkStart w:id="27" w:name="_Toc161343095"/>
+      <w:r>
+        <w:t>Audio</w:t>
+      </w:r>
+      <w:bookmarkEnd w:id="27"/>
     </w:p>
     <w:p>
       <w:pPr>
@@ -2099,29 +3969,21 @@
           <w:szCs w:val="28"/>
         </w:rPr>
       </w:pPr>
-      <w:bookmarkStart w:id="2" w:name="_Toc160454674"/>
+      <w:bookmarkStart w:id="28" w:name="_Toc161343096"/>
       <w:r>
         <w:rPr>
           <w:rStyle w:val="Headers2Char"/>
         </w:rPr>
-        <w:t>Game Concept:</w:t>
-      </w:r>
-      <w:bookmarkEnd w:id="2"/>
-      <w:r>
-        <w:rPr>
-          <w:rFonts w:ascii="Times New Roman" w:hAnsi="Times New Roman" w:cs="Times New Roman"/>
-          <w:sz w:val="28"/>
-          <w:szCs w:val="28"/>
-        </w:rPr>
-        <w:t xml:space="preserve"> </w:t>
-      </w:r>
-      <w:r>
-        <w:rPr>
-          <w:rFonts w:ascii="Times New Roman" w:hAnsi="Times New Roman" w:cs="Times New Roman"/>
-          <w:sz w:val="28"/>
-          <w:szCs w:val="28"/>
-        </w:rPr>
-        <w:t>use physics and switch between sizes to overcome challenges of the current level and to get to the next.</w:t>
+        <w:t>Sfx:</w:t>
+      </w:r>
+      <w:bookmarkEnd w:id="28"/>
+      <w:r>
+        <w:rPr>
+          <w:rFonts w:ascii="Times New Roman" w:hAnsi="Times New Roman" w:cs="Times New Roman"/>
+          <w:sz w:val="28"/>
+          <w:szCs w:val="28"/>
+        </w:rPr>
+        <w:t xml:space="preserve"> Something simple, ball rolling sound, impact sound when touching the walls, balloon pop when impaled by spikes, some sfx when enter water or wind.</w:t>
       </w:r>
     </w:p>
     <w:p>
@@ -2133,698 +3995,79 @@
           <w:szCs w:val="28"/>
         </w:rPr>
       </w:pPr>
-      <w:bookmarkStart w:id="3" w:name="_Toc160454675"/>
+      <w:bookmarkStart w:id="29" w:name="_Toc161343097"/>
       <w:r>
         <w:rPr>
           <w:rStyle w:val="Headers2Char"/>
         </w:rPr>
-        <w:t>Genres:</w:t>
-      </w:r>
-      <w:bookmarkEnd w:id="3"/>
-      <w:r>
-        <w:rPr>
-          <w:rFonts w:ascii="Times New Roman" w:hAnsi="Times New Roman" w:cs="Times New Roman"/>
-          <w:sz w:val="28"/>
-          <w:szCs w:val="28"/>
-        </w:rPr>
-        <w:t xml:space="preserve"> 2d platformer, puzzle</w:t>
-      </w:r>
-    </w:p>
-    <w:p>
-      <w:pPr>
-        <w:jc w:val="both"/>
-        <w:rPr>
-          <w:rFonts w:ascii="Times New Roman" w:hAnsi="Times New Roman" w:cs="Times New Roman"/>
-          <w:sz w:val="28"/>
-          <w:szCs w:val="28"/>
-        </w:rPr>
-      </w:pPr>
-      <w:bookmarkStart w:id="4" w:name="_Toc160454676"/>
-      <w:r>
-        <w:rPr>
-          <w:rStyle w:val="Headers2Char"/>
-        </w:rPr>
-        <w:t>Game flow summary:</w:t>
-      </w:r>
-      <w:bookmarkEnd w:id="4"/>
-      <w:r>
-        <w:rPr>
-          <w:rFonts w:ascii="Times New Roman" w:hAnsi="Times New Roman" w:cs="Times New Roman"/>
-          <w:sz w:val="28"/>
-          <w:szCs w:val="28"/>
-        </w:rPr>
-        <w:t xml:space="preserve"> player selects a level that will be loaded and tries to complete it</w:t>
-      </w:r>
-      <w:r>
-        <w:rPr>
-          <w:rFonts w:ascii="Times New Roman" w:hAnsi="Times New Roman" w:cs="Times New Roman"/>
-          <w:sz w:val="28"/>
-          <w:szCs w:val="28"/>
-        </w:rPr>
-        <w:t xml:space="preserve"> by moving an orb,</w:t>
-      </w:r>
-      <w:r>
-        <w:rPr>
-          <w:rFonts w:ascii="Times New Roman" w:hAnsi="Times New Roman" w:cs="Times New Roman"/>
-          <w:sz w:val="28"/>
-          <w:szCs w:val="28"/>
-        </w:rPr>
-        <w:t xml:space="preserve"> dodging spikes,</w:t>
-      </w:r>
-      <w:r>
-        <w:rPr>
-          <w:rFonts w:ascii="Times New Roman" w:hAnsi="Times New Roman" w:cs="Times New Roman"/>
-          <w:sz w:val="28"/>
-          <w:szCs w:val="28"/>
-        </w:rPr>
-        <w:t xml:space="preserve"> overcoming obstacles</w:t>
-      </w:r>
-      <w:r>
-        <w:rPr>
-          <w:rFonts w:ascii="Times New Roman" w:hAnsi="Times New Roman" w:cs="Times New Roman"/>
-          <w:sz w:val="28"/>
-          <w:szCs w:val="28"/>
-        </w:rPr>
-        <w:t xml:space="preserve"> and</w:t>
-      </w:r>
-      <w:r>
-        <w:rPr>
-          <w:rFonts w:ascii="Times New Roman" w:hAnsi="Times New Roman" w:cs="Times New Roman"/>
-          <w:sz w:val="28"/>
-          <w:szCs w:val="28"/>
-        </w:rPr>
-        <w:t xml:space="preserve"> using physics to help them while</w:t>
-      </w:r>
-      <w:r>
-        <w:rPr>
-          <w:rFonts w:ascii="Times New Roman" w:hAnsi="Times New Roman" w:cs="Times New Roman"/>
-          <w:sz w:val="28"/>
-          <w:szCs w:val="28"/>
-        </w:rPr>
-        <w:t xml:space="preserve"> collecting bonuses on the way</w:t>
-      </w:r>
-      <w:r>
-        <w:rPr>
-          <w:rFonts w:ascii="Times New Roman" w:hAnsi="Times New Roman" w:cs="Times New Roman"/>
-          <w:sz w:val="28"/>
-          <w:szCs w:val="28"/>
-        </w:rPr>
-        <w:t>,</w:t>
-      </w:r>
-      <w:r>
-        <w:rPr>
-          <w:rFonts w:ascii="Times New Roman" w:hAnsi="Times New Roman" w:cs="Times New Roman"/>
-          <w:sz w:val="28"/>
-          <w:szCs w:val="28"/>
-        </w:rPr>
-        <w:t xml:space="preserve"> which</w:t>
-      </w:r>
-      <w:r>
-        <w:rPr>
-          <w:rFonts w:ascii="Times New Roman" w:hAnsi="Times New Roman" w:cs="Times New Roman"/>
-          <w:sz w:val="28"/>
-          <w:szCs w:val="28"/>
-        </w:rPr>
-        <w:t xml:space="preserve"> combined with remaining lives</w:t>
-      </w:r>
-      <w:r>
-        <w:rPr>
-          <w:rFonts w:ascii="Times New Roman" w:hAnsi="Times New Roman" w:cs="Times New Roman"/>
-          <w:sz w:val="28"/>
-          <w:szCs w:val="28"/>
-        </w:rPr>
-        <w:t xml:space="preserve"> will determine the amount of stars player gets on the score screen. </w:t>
-      </w:r>
-    </w:p>
-    <w:p>
-      <w:pPr>
-        <w:jc w:val="both"/>
-        <w:rPr>
-          <w:rFonts w:ascii="Times New Roman" w:hAnsi="Times New Roman" w:cs="Times New Roman"/>
-          <w:sz w:val="28"/>
-          <w:szCs w:val="28"/>
-        </w:rPr>
-      </w:pPr>
-      <w:bookmarkStart w:id="5" w:name="_Toc160454677"/>
-      <w:r>
-        <w:rPr>
-          <w:rStyle w:val="Headers2Char"/>
-        </w:rPr>
-        <w:t>Visual style:</w:t>
-      </w:r>
-      <w:bookmarkEnd w:id="5"/>
-      <w:r>
-        <w:rPr>
-          <w:rFonts w:ascii="Times New Roman" w:hAnsi="Times New Roman" w:cs="Times New Roman"/>
-          <w:sz w:val="28"/>
-          <w:szCs w:val="28"/>
-        </w:rPr>
-        <w:t xml:space="preserve"> pixel-art.</w:t>
+        <w:t>Music:</w:t>
+      </w:r>
+      <w:bookmarkEnd w:id="29"/>
+      <w:r>
+        <w:rPr>
+          <w:rFonts w:ascii="Times New Roman" w:hAnsi="Times New Roman" w:cs="Times New Roman"/>
+          <w:sz w:val="28"/>
+          <w:szCs w:val="28"/>
+        </w:rPr>
+        <w:t xml:space="preserve"> simple, mostly relaxing and maybe a bit energetic, maybe a couple of my own songs.</w:t>
       </w:r>
     </w:p>
     <w:p>
       <w:pPr>
         <w:pStyle w:val="Headers1"/>
       </w:pPr>
-      <w:bookmarkStart w:id="6" w:name="_Toc160454678"/>
-      <w:r>
-        <w:t>Gameplay:</w:t>
-      </w:r>
-      <w:bookmarkEnd w:id="6"/>
-    </w:p>
-    <w:p>
-      <w:pPr>
-        <w:jc w:val="both"/>
-        <w:rPr>
-          <w:rFonts w:ascii="Times New Roman" w:hAnsi="Times New Roman" w:cs="Times New Roman"/>
-          <w:sz w:val="28"/>
-          <w:szCs w:val="28"/>
-        </w:rPr>
-      </w:pPr>
-      <w:bookmarkStart w:id="7" w:name="_Toc160454679"/>
-      <w:r>
-        <w:rPr>
-          <w:rStyle w:val="Headers2Char"/>
-        </w:rPr>
-        <w:t>Progression:</w:t>
-      </w:r>
-      <w:bookmarkEnd w:id="7"/>
-      <w:r>
-        <w:rPr>
-          <w:rFonts w:ascii="Times New Roman" w:hAnsi="Times New Roman" w:cs="Times New Roman"/>
-          <w:sz w:val="28"/>
-          <w:szCs w:val="28"/>
-        </w:rPr>
-        <w:t xml:space="preserve"> Upon completing a level player gets access to a new level. If the player completes all levels with maximum stars, access to a secret level will be given.</w:t>
-      </w:r>
-    </w:p>
-    <w:p>
-      <w:pPr>
-        <w:jc w:val="both"/>
-        <w:rPr>
-          <w:rFonts w:ascii="Times New Roman" w:hAnsi="Times New Roman" w:cs="Times New Roman"/>
-          <w:sz w:val="28"/>
-          <w:szCs w:val="28"/>
-        </w:rPr>
-      </w:pPr>
-      <w:bookmarkStart w:id="8" w:name="_Toc160454680"/>
-      <w:r>
-        <w:rPr>
-          <w:rStyle w:val="Headers2Char"/>
-        </w:rPr>
-        <w:t>Objectives:</w:t>
-      </w:r>
-      <w:bookmarkEnd w:id="8"/>
-      <w:r>
-        <w:rPr>
-          <w:rFonts w:ascii="Times New Roman" w:hAnsi="Times New Roman" w:cs="Times New Roman"/>
-          <w:sz w:val="28"/>
-          <w:szCs w:val="28"/>
-        </w:rPr>
-        <w:t xml:space="preserve"> to complete all levels</w:t>
-      </w:r>
-    </w:p>
-    <w:p>
-      <w:pPr>
-        <w:jc w:val="both"/>
-        <w:rPr>
-          <w:rFonts w:ascii="Times New Roman" w:hAnsi="Times New Roman" w:cs="Times New Roman"/>
-          <w:sz w:val="28"/>
-          <w:szCs w:val="28"/>
-        </w:rPr>
-      </w:pPr>
-      <w:bookmarkStart w:id="9" w:name="_Toc160454681"/>
-      <w:r>
-        <w:rPr>
-          <w:rStyle w:val="Headers2Char"/>
-        </w:rPr>
-        <w:t>Play flow:</w:t>
-      </w:r>
-      <w:bookmarkEnd w:id="9"/>
-      <w:r>
-        <w:rPr>
-          <w:rFonts w:ascii="Times New Roman" w:hAnsi="Times New Roman" w:cs="Times New Roman"/>
-          <w:sz w:val="28"/>
-          <w:szCs w:val="28"/>
-        </w:rPr>
-        <w:t xml:space="preserve"> Player starts a game, selects a level and then tries to complete it. </w:t>
-      </w:r>
-    </w:p>
-    <w:p>
-      <w:pPr>
-        <w:pStyle w:val="Headers1"/>
-      </w:pPr>
-      <w:bookmarkStart w:id="10" w:name="_Toc160454682"/>
-      <w:r>
-        <w:t>Mechanics:</w:t>
-      </w:r>
-      <w:bookmarkEnd w:id="10"/>
-    </w:p>
-    <w:p>
-      <w:pPr>
-        <w:jc w:val="both"/>
-        <w:rPr>
-          <w:rFonts w:ascii="Times New Roman" w:hAnsi="Times New Roman" w:cs="Times New Roman"/>
-          <w:sz w:val="28"/>
-          <w:szCs w:val="28"/>
-        </w:rPr>
-      </w:pPr>
-      <w:bookmarkStart w:id="11" w:name="_Toc160454683"/>
-      <w:r>
-        <w:rPr>
-          <w:rStyle w:val="Headers2Char"/>
-        </w:rPr>
-        <w:t>Controls:</w:t>
-      </w:r>
-      <w:bookmarkEnd w:id="11"/>
-      <w:r>
-        <w:rPr>
-          <w:rFonts w:ascii="Times New Roman" w:hAnsi="Times New Roman" w:cs="Times New Roman"/>
-          <w:sz w:val="28"/>
-          <w:szCs w:val="28"/>
-        </w:rPr>
-        <w:t xml:space="preserve"> player moves the orb sideways and upwards with jumps. </w:t>
-      </w:r>
-    </w:p>
-    <w:p>
-      <w:pPr>
-        <w:rPr>
-          <w:rFonts w:ascii="Times New Roman" w:hAnsi="Times New Roman" w:cs="Times New Roman"/>
-          <w:sz w:val="28"/>
-          <w:szCs w:val="28"/>
-        </w:rPr>
-      </w:pPr>
-      <w:r>
-        <w:rPr>
-          <w:rFonts w:ascii="Times New Roman" w:hAnsi="Times New Roman" w:cs="Times New Roman"/>
-          <w:sz w:val="28"/>
-          <w:szCs w:val="28"/>
-        </w:rPr>
-        <w:br w:type="page"/>
-      </w:r>
-    </w:p>
-    <w:p>
-      <w:pPr>
-        <w:jc w:val="both"/>
-        <w:rPr>
-          <w:rFonts w:ascii="Times New Roman" w:hAnsi="Times New Roman" w:cs="Times New Roman"/>
-          <w:sz w:val="28"/>
-          <w:szCs w:val="28"/>
-        </w:rPr>
-      </w:pPr>
-      <w:bookmarkStart w:id="12" w:name="_Toc160454684"/>
-      <w:r>
-        <w:rPr>
-          <w:rStyle w:val="Headers2Char"/>
-        </w:rPr>
-        <w:lastRenderedPageBreak/>
-        <w:t>Difficulty:</w:t>
-      </w:r>
-      <w:bookmarkEnd w:id="12"/>
-      <w:r>
-        <w:rPr>
-          <w:rFonts w:ascii="Times New Roman" w:hAnsi="Times New Roman" w:cs="Times New Roman"/>
-          <w:sz w:val="28"/>
-          <w:szCs w:val="28"/>
-        </w:rPr>
-        <w:t xml:space="preserve"> First few levels will introduce the mechanics one by one. First one will show the basic controls: jump and roll sideways. The second will explain water, shows that medium and big sized orb floats on the top while small drowns. The third level introduces wind and that only big orb can fly catching the wind. The fourth will introduce spikes, they are either small (then the big and medium orb can roll on them safely), medium (the small orb can get under them unharmed with certain precision while the big orb </w:t>
-      </w:r>
-      <w:r>
-        <w:rPr>
-          <w:rFonts w:ascii="Times New Roman" w:hAnsi="Times New Roman" w:cs="Times New Roman"/>
-          <w:sz w:val="28"/>
-          <w:szCs w:val="28"/>
-        </w:rPr>
-        <w:t>simply rolls over</w:t>
-      </w:r>
-      <w:r>
-        <w:rPr>
-          <w:rFonts w:ascii="Times New Roman" w:hAnsi="Times New Roman" w:cs="Times New Roman"/>
-          <w:sz w:val="28"/>
-          <w:szCs w:val="28"/>
-        </w:rPr>
-        <w:t>)</w:t>
-      </w:r>
-      <w:r>
-        <w:rPr>
-          <w:rFonts w:ascii="Times New Roman" w:hAnsi="Times New Roman" w:cs="Times New Roman"/>
-          <w:sz w:val="28"/>
-          <w:szCs w:val="28"/>
-        </w:rPr>
-        <w:t xml:space="preserve"> and big (both small and medium orb can get between spikes). This will also introduce health points, which adds together with bonus points on the level to give the stars in the end of the level.</w:t>
-      </w:r>
-    </w:p>
-    <w:p>
-      <w:pPr>
-        <w:jc w:val="both"/>
-        <w:rPr>
-          <w:rFonts w:ascii="Times New Roman" w:hAnsi="Times New Roman" w:cs="Times New Roman"/>
-          <w:sz w:val="28"/>
-          <w:szCs w:val="28"/>
-        </w:rPr>
-      </w:pPr>
-      <w:bookmarkStart w:id="13" w:name="_Toc160454685"/>
-      <w:r>
-        <w:rPr>
-          <w:rStyle w:val="Headers2Char"/>
-        </w:rPr>
-        <w:t>Replaying:</w:t>
-      </w:r>
-      <w:bookmarkEnd w:id="13"/>
-      <w:r>
-        <w:rPr>
-          <w:rFonts w:ascii="Times New Roman" w:hAnsi="Times New Roman" w:cs="Times New Roman"/>
-          <w:sz w:val="28"/>
-          <w:szCs w:val="28"/>
-        </w:rPr>
-        <w:t xml:space="preserve"> Each level has infinite amount of tries and can be replayed anytime. </w:t>
-      </w:r>
-    </w:p>
-    <w:p>
-      <w:pPr>
-        <w:jc w:val="both"/>
-        <w:rPr>
-          <w:rFonts w:ascii="Times New Roman" w:hAnsi="Times New Roman" w:cs="Times New Roman"/>
-          <w:sz w:val="28"/>
-          <w:szCs w:val="28"/>
-        </w:rPr>
-      </w:pPr>
-      <w:bookmarkStart w:id="14" w:name="_Toc160454686"/>
-      <w:r>
-        <w:rPr>
-          <w:rStyle w:val="Headers2Char"/>
-        </w:rPr>
-        <w:t>Character:</w:t>
-      </w:r>
-      <w:bookmarkEnd w:id="14"/>
-      <w:r>
-        <w:rPr>
-          <w:rFonts w:ascii="Times New Roman" w:hAnsi="Times New Roman" w:cs="Times New Roman"/>
-          <w:sz w:val="28"/>
-          <w:szCs w:val="28"/>
-        </w:rPr>
-        <w:t xml:space="preserve"> a small orb </w:t>
-      </w:r>
-      <w:r>
-        <w:rPr>
-          <w:rFonts w:ascii="Times New Roman" w:hAnsi="Times New Roman" w:cs="Times New Roman"/>
-          <w:sz w:val="28"/>
-          <w:szCs w:val="28"/>
-        </w:rPr>
-        <w:t>colored by player’s choosing.</w:t>
-      </w:r>
-    </w:p>
-    <w:p>
-      <w:pPr>
-        <w:pStyle w:val="Headers1"/>
-      </w:pPr>
-      <w:bookmarkStart w:id="15" w:name="_Toc160454687"/>
-      <w:r>
-        <w:t>Levels</w:t>
-      </w:r>
-      <w:bookmarkEnd w:id="15"/>
-    </w:p>
-    <w:p>
-      <w:pPr>
-        <w:jc w:val="both"/>
-        <w:rPr>
-          <w:rFonts w:ascii="Times New Roman" w:hAnsi="Times New Roman" w:cs="Times New Roman"/>
-          <w:sz w:val="28"/>
-          <w:szCs w:val="28"/>
-        </w:rPr>
-      </w:pPr>
-      <w:bookmarkStart w:id="16" w:name="_Toc160454688"/>
-      <w:r>
-        <w:rPr>
-          <w:rStyle w:val="Headers2Char"/>
-        </w:rPr>
-        <w:t>Levels:</w:t>
-      </w:r>
-      <w:bookmarkEnd w:id="16"/>
-      <w:r>
-        <w:rPr>
-          <w:rFonts w:ascii="Times New Roman" w:hAnsi="Times New Roman" w:cs="Times New Roman"/>
-          <w:sz w:val="28"/>
-          <w:szCs w:val="28"/>
-        </w:rPr>
-        <w:t xml:space="preserve"> levels will combine elements introduced in tutorials (spikes, wind tunnels, water, obstacles) gradually increasing in difficulty. </w:t>
-      </w:r>
-      <w:r>
-        <w:rPr>
-          <w:rFonts w:ascii="Times New Roman" w:hAnsi="Times New Roman" w:cs="Times New Roman"/>
-          <w:sz w:val="28"/>
-          <w:szCs w:val="28"/>
-        </w:rPr>
-        <w:t xml:space="preserve">Final level before the secret level will be testing the player and skills acquired after playing all other levels. </w:t>
-      </w:r>
-    </w:p>
-    <w:p>
-      <w:pPr>
-        <w:pStyle w:val="Headers1"/>
-      </w:pPr>
-      <w:bookmarkStart w:id="17" w:name="_Toc160454689"/>
-      <w:r>
-        <w:t>Interface:</w:t>
-      </w:r>
-      <w:bookmarkEnd w:id="17"/>
-    </w:p>
-    <w:p>
-      <w:pPr>
-        <w:jc w:val="both"/>
-        <w:rPr>
-          <w:rFonts w:ascii="Times New Roman" w:hAnsi="Times New Roman" w:cs="Times New Roman"/>
-          <w:sz w:val="28"/>
-          <w:szCs w:val="28"/>
-        </w:rPr>
-      </w:pPr>
-      <w:bookmarkStart w:id="18" w:name="_Toc160454690"/>
-      <w:r>
-        <w:rPr>
-          <w:rStyle w:val="Headers2Char"/>
-        </w:rPr>
-        <w:t>Visual system:</w:t>
-      </w:r>
-      <w:bookmarkEnd w:id="18"/>
-      <w:r>
-        <w:rPr>
-          <w:rFonts w:ascii="Times New Roman" w:hAnsi="Times New Roman" w:cs="Times New Roman"/>
-          <w:sz w:val="28"/>
-          <w:szCs w:val="28"/>
-        </w:rPr>
-        <w:t xml:space="preserve"> there will be a main menu, which shows all the levels and the stars collected. Then there will be an options menu, allowing to adjust graphics and other parameters. Also, there will be a save/load menu. And finally, there will be a pause menu inside each level, with access to options and save/load menu.</w:t>
-      </w:r>
-    </w:p>
-    <w:p>
-      <w:pPr>
-        <w:jc w:val="both"/>
-        <w:rPr>
-          <w:rFonts w:ascii="Times New Roman" w:hAnsi="Times New Roman" w:cs="Times New Roman"/>
-          <w:sz w:val="28"/>
-          <w:szCs w:val="28"/>
-        </w:rPr>
-      </w:pPr>
-      <w:bookmarkStart w:id="19" w:name="_Toc160454691"/>
-      <w:r>
-        <w:rPr>
-          <w:rStyle w:val="Headers2Char"/>
-        </w:rPr>
-        <w:t>Control system:</w:t>
-      </w:r>
-      <w:bookmarkEnd w:id="19"/>
-      <w:r>
-        <w:rPr>
-          <w:rFonts w:ascii="Times New Roman" w:hAnsi="Times New Roman" w:cs="Times New Roman"/>
-          <w:sz w:val="28"/>
-          <w:szCs w:val="28"/>
-        </w:rPr>
-        <w:t xml:space="preserve"> right and left arrows</w:t>
-      </w:r>
-      <w:r>
-        <w:rPr>
-          <w:rFonts w:ascii="Times New Roman" w:hAnsi="Times New Roman" w:cs="Times New Roman"/>
-          <w:sz w:val="28"/>
-          <w:szCs w:val="28"/>
-        </w:rPr>
-        <w:t xml:space="preserve"> (or A and D keys)</w:t>
-      </w:r>
-      <w:r>
-        <w:rPr>
-          <w:rFonts w:ascii="Times New Roman" w:hAnsi="Times New Roman" w:cs="Times New Roman"/>
-          <w:sz w:val="28"/>
-          <w:szCs w:val="28"/>
-        </w:rPr>
-        <w:t xml:space="preserve"> to roll sideways, up arrow</w:t>
-      </w:r>
-      <w:r>
-        <w:rPr>
-          <w:rFonts w:ascii="Times New Roman" w:hAnsi="Times New Roman" w:cs="Times New Roman"/>
-          <w:sz w:val="28"/>
-          <w:szCs w:val="28"/>
-        </w:rPr>
-        <w:t>/space</w:t>
-      </w:r>
-      <w:r>
-        <w:rPr>
-          <w:rFonts w:ascii="Times New Roman" w:hAnsi="Times New Roman" w:cs="Times New Roman"/>
-          <w:sz w:val="28"/>
-          <w:szCs w:val="28"/>
-        </w:rPr>
-        <w:t xml:space="preserve"> to jump.</w:t>
-      </w:r>
-      <w:r>
-        <w:rPr>
-          <w:rFonts w:ascii="Times New Roman" w:hAnsi="Times New Roman" w:cs="Times New Roman"/>
-          <w:sz w:val="28"/>
-          <w:szCs w:val="28"/>
-        </w:rPr>
-        <w:t xml:space="preserve"> Escape key will open a pause menu or main menu, depending if the player is currently completing a level or not.</w:t>
-      </w:r>
-    </w:p>
-    <w:p>
-      <w:pPr>
-        <w:pStyle w:val="Headers1"/>
-      </w:pPr>
-      <w:bookmarkStart w:id="20" w:name="_Toc160454692"/>
-      <w:r>
-        <w:t>Technical</w:t>
-      </w:r>
-      <w:bookmarkEnd w:id="20"/>
-    </w:p>
-    <w:p>
-      <w:pPr>
-        <w:jc w:val="both"/>
-        <w:rPr>
-          <w:rFonts w:ascii="Times New Roman" w:hAnsi="Times New Roman" w:cs="Times New Roman"/>
-          <w:sz w:val="28"/>
-          <w:szCs w:val="28"/>
-        </w:rPr>
-      </w:pPr>
-      <w:bookmarkStart w:id="21" w:name="_Toc160454693"/>
-      <w:r>
-        <w:rPr>
-          <w:rStyle w:val="Headers2Char"/>
-        </w:rPr>
-        <w:t>Hardware requirement:</w:t>
-      </w:r>
-      <w:bookmarkEnd w:id="21"/>
-      <w:r>
-        <w:rPr>
-          <w:rStyle w:val="Headers2Char"/>
-        </w:rPr>
-        <w:t xml:space="preserve"> </w:t>
-      </w:r>
-      <w:r>
-        <w:rPr>
-          <w:rFonts w:ascii="Times New Roman" w:hAnsi="Times New Roman" w:cs="Times New Roman"/>
-          <w:sz w:val="28"/>
-          <w:szCs w:val="28"/>
-        </w:rPr>
-        <w:t>as low as possible, it’s a simple game.</w:t>
-      </w:r>
-    </w:p>
-    <w:p>
-      <w:pPr>
-        <w:jc w:val="both"/>
-        <w:rPr>
-          <w:rFonts w:ascii="Times New Roman" w:hAnsi="Times New Roman" w:cs="Times New Roman"/>
-          <w:sz w:val="28"/>
-          <w:szCs w:val="28"/>
-        </w:rPr>
-      </w:pPr>
-      <w:bookmarkStart w:id="22" w:name="_Toc160454694"/>
-      <w:r>
-        <w:rPr>
-          <w:rStyle w:val="Headers2Char"/>
-        </w:rPr>
-        <w:t>Development hardware:</w:t>
-      </w:r>
-      <w:bookmarkEnd w:id="22"/>
-      <w:r>
-        <w:rPr>
-          <w:rFonts w:ascii="Times New Roman" w:hAnsi="Times New Roman" w:cs="Times New Roman"/>
-          <w:sz w:val="28"/>
-          <w:szCs w:val="28"/>
-        </w:rPr>
-        <w:t xml:space="preserve"> laptop and Wacom.</w:t>
-      </w:r>
-    </w:p>
-    <w:p>
-      <w:pPr>
-        <w:jc w:val="both"/>
-        <w:rPr>
-          <w:rFonts w:ascii="Times New Roman" w:hAnsi="Times New Roman" w:cs="Times New Roman"/>
-          <w:sz w:val="28"/>
-          <w:szCs w:val="28"/>
-        </w:rPr>
-      </w:pPr>
-      <w:bookmarkStart w:id="23" w:name="_Toc160454695"/>
-      <w:r>
-        <w:rPr>
-          <w:rStyle w:val="Headers2Char"/>
-        </w:rPr>
-        <w:t>Network requirements:</w:t>
-      </w:r>
-      <w:bookmarkEnd w:id="23"/>
-      <w:r>
-        <w:rPr>
-          <w:rFonts w:ascii="Times New Roman" w:hAnsi="Times New Roman" w:cs="Times New Roman"/>
-          <w:sz w:val="28"/>
-          <w:szCs w:val="28"/>
-        </w:rPr>
-        <w:t xml:space="preserve"> none.</w:t>
-      </w:r>
-    </w:p>
-    <w:p>
-      <w:pPr>
-        <w:rPr>
-          <w:rFonts w:ascii="Times New Roman" w:hAnsi="Times New Roman" w:cs="Times New Roman"/>
-          <w:sz w:val="28"/>
-          <w:szCs w:val="28"/>
-        </w:rPr>
-      </w:pPr>
-      <w:r>
-        <w:rPr>
-          <w:rFonts w:ascii="Times New Roman" w:hAnsi="Times New Roman" w:cs="Times New Roman"/>
-          <w:sz w:val="28"/>
-          <w:szCs w:val="28"/>
-        </w:rPr>
-        <w:br w:type="page"/>
-      </w:r>
-    </w:p>
-    <w:p>
-      <w:pPr>
-        <w:pStyle w:val="Headers1"/>
-      </w:pPr>
-      <w:bookmarkStart w:id="24" w:name="_Toc160454696"/>
-      <w:r>
-        <w:lastRenderedPageBreak/>
+      <w:bookmarkStart w:id="30" w:name="_Toc161343098"/>
+      <w:r>
         <w:t>Reference games</w:t>
       </w:r>
-      <w:bookmarkEnd w:id="24"/>
+      <w:bookmarkEnd w:id="30"/>
     </w:p>
     <w:p>
       <w:pPr>
         <w:pStyle w:val="Headers2"/>
         <w:jc w:val="center"/>
       </w:pPr>
-      <w:bookmarkStart w:id="25" w:name="_Toc160454697"/>
+      <w:bookmarkStart w:id="31" w:name="_Toc161343099"/>
       <w:r>
         <w:t>Bounce</w:t>
       </w:r>
-      <w:bookmarkEnd w:id="25"/>
+      <w:bookmarkEnd w:id="31"/>
     </w:p>
     <w:p>
       <w:pPr>
         <w:jc w:val="center"/>
         <w:rPr>
           <w:rFonts w:ascii="Times New Roman" w:hAnsi="Times New Roman" w:cs="Times New Roman"/>
-          <w:sz w:val="28"/>
-          <w:szCs w:val="28"/>
-        </w:rPr>
-      </w:pPr>
-      <w:r>
-        <w:rPr>
-          <w:rFonts w:ascii="Times New Roman" w:hAnsi="Times New Roman" w:cs="Times New Roman"/>
+          <w:i/>
+          <w:iCs/>
+          <w:sz w:val="28"/>
+          <w:szCs w:val="28"/>
+        </w:rPr>
+      </w:pPr>
+      <w:r>
+        <w:rPr>
+          <w:rFonts w:ascii="Times New Roman" w:hAnsi="Times New Roman" w:cs="Times New Roman"/>
+          <w:i/>
+          <w:iCs/>
+          <w:sz w:val="28"/>
+          <w:szCs w:val="28"/>
+        </w:rPr>
+        <w:t>Figure 3: Bounce icon</w:t>
+      </w:r>
+    </w:p>
+    <w:p>
+      <w:pPr>
+        <w:jc w:val="center"/>
+        <w:rPr>
+          <w:rFonts w:ascii="Times New Roman" w:hAnsi="Times New Roman" w:cs="Times New Roman"/>
+          <w:sz w:val="28"/>
+          <w:szCs w:val="28"/>
+        </w:rPr>
+      </w:pPr>
+      <w:r>
+        <w:rPr>
+          <w:rFonts w:ascii="Times New Roman" w:hAnsi="Times New Roman" w:cs="Times New Roman"/>
+          <w:noProof/>
           <w:sz w:val="28"/>
           <w:szCs w:val="28"/>
         </w:rPr>
@@ -2844,7 +4087,7 @@
                     <pic:cNvPicPr/>
                   </pic:nvPicPr>
                   <pic:blipFill>
-                    <a:blip r:embed="rId5"/>
+                    <a:blip r:embed="rId7"/>
                     <a:stretch>
                       <a:fillRect/>
                     </a:stretch>
@@ -2874,10 +4117,158 @@
           <w:szCs w:val="28"/>
         </w:rPr>
       </w:pPr>
+      <w:r>
+        <w:rPr>
+          <w:rFonts w:ascii="Times New Roman" w:hAnsi="Times New Roman" w:cs="Times New Roman"/>
+          <w:sz w:val="28"/>
+          <w:szCs w:val="28"/>
+        </w:rPr>
+        <w:t>Bounce is a game that I drew inspiration from. This project aims to take general ideas from the game and expand or improve them.</w:t>
+      </w:r>
+    </w:p>
+    <w:p>
+      <w:pPr>
+        <w:rPr>
+          <w:rFonts w:ascii="Times New Roman" w:hAnsi="Times New Roman" w:cs="Times New Roman"/>
+          <w:sz w:val="28"/>
+          <w:szCs w:val="28"/>
+        </w:rPr>
+      </w:pPr>
+      <w:r>
+        <w:rPr>
+          <w:rFonts w:ascii="Times New Roman" w:hAnsi="Times New Roman" w:cs="Times New Roman"/>
+          <w:sz w:val="28"/>
+          <w:szCs w:val="28"/>
+        </w:rPr>
+        <w:br w:type="page"/>
+      </w:r>
+    </w:p>
+    <w:p>
+      <w:pPr>
+        <w:pStyle w:val="Headers1"/>
+      </w:pPr>
+      <w:bookmarkStart w:id="32" w:name="_Toc161343100"/>
+      <w:r>
+        <w:lastRenderedPageBreak/>
+        <w:t>Work plan</w:t>
+      </w:r>
+      <w:bookmarkEnd w:id="32"/>
+    </w:p>
+    <w:p>
+      <w:pPr>
+        <w:jc w:val="both"/>
+        <w:rPr>
+          <w:rFonts w:ascii="Times New Roman" w:hAnsi="Times New Roman" w:cs="Times New Roman"/>
+          <w:sz w:val="28"/>
+          <w:szCs w:val="28"/>
+        </w:rPr>
+      </w:pPr>
+      <w:bookmarkStart w:id="33" w:name="_Toc161343101"/>
+      <w:r>
+        <w:rPr>
+          <w:rStyle w:val="Headers2Char"/>
+        </w:rPr>
+        <w:t>March 2024:</w:t>
+      </w:r>
+      <w:bookmarkEnd w:id="33"/>
+      <w:r>
+        <w:rPr>
+          <w:rFonts w:ascii="Times New Roman" w:hAnsi="Times New Roman" w:cs="Times New Roman"/>
+          <w:sz w:val="28"/>
+          <w:szCs w:val="28"/>
+        </w:rPr>
+        <w:t xml:space="preserve"> Finish GDD, finalize idea, art direction and begin work on the prototype.</w:t>
+      </w:r>
+    </w:p>
+    <w:p>
+      <w:pPr>
+        <w:jc w:val="both"/>
+        <w:rPr>
+          <w:rFonts w:ascii="Times New Roman" w:hAnsi="Times New Roman" w:cs="Times New Roman"/>
+          <w:sz w:val="28"/>
+          <w:szCs w:val="28"/>
+        </w:rPr>
+      </w:pPr>
+      <w:bookmarkStart w:id="34" w:name="_Toc161343102"/>
+      <w:r>
+        <w:rPr>
+          <w:rStyle w:val="Headers2Char"/>
+        </w:rPr>
+        <w:t>April 2024:</w:t>
+      </w:r>
+      <w:bookmarkEnd w:id="34"/>
+      <w:r>
+        <w:rPr>
+          <w:rFonts w:ascii="Times New Roman" w:hAnsi="Times New Roman" w:cs="Times New Roman"/>
+          <w:sz w:val="28"/>
+          <w:szCs w:val="28"/>
+        </w:rPr>
+        <w:t xml:space="preserve"> begin rapid prototyping, implement basic elements like rolling, gravity, collision.</w:t>
+      </w:r>
+    </w:p>
+    <w:p>
+      <w:pPr>
+        <w:jc w:val="both"/>
+        <w:rPr>
+          <w:rFonts w:ascii="Times New Roman" w:hAnsi="Times New Roman" w:cs="Times New Roman"/>
+          <w:sz w:val="28"/>
+          <w:szCs w:val="28"/>
+        </w:rPr>
+      </w:pPr>
+      <w:bookmarkStart w:id="35" w:name="_Toc161343103"/>
+      <w:r>
+        <w:rPr>
+          <w:rStyle w:val="Headers2Char"/>
+        </w:rPr>
+        <w:t>May 2024:</w:t>
+      </w:r>
+      <w:bookmarkEnd w:id="35"/>
+      <w:r>
+        <w:rPr>
+          <w:rFonts w:ascii="Times New Roman" w:hAnsi="Times New Roman" w:cs="Times New Roman"/>
+          <w:sz w:val="28"/>
+          <w:szCs w:val="28"/>
+        </w:rPr>
+        <w:t xml:space="preserve"> Add in sfx, music, design menus, add more elements like spikes, wind tunnels, collectables, lives. </w:t>
+      </w:r>
+    </w:p>
+    <w:p>
+      <w:pPr>
+        <w:jc w:val="both"/>
+        <w:rPr>
+          <w:rFonts w:ascii="Times New Roman" w:hAnsi="Times New Roman" w:cs="Times New Roman"/>
+          <w:sz w:val="28"/>
+          <w:szCs w:val="28"/>
+        </w:rPr>
+      </w:pPr>
+      <w:bookmarkStart w:id="36" w:name="_Toc161343104"/>
+      <w:r>
+        <w:rPr>
+          <w:rStyle w:val="Headers2Char"/>
+        </w:rPr>
+        <w:t>June 2024:</w:t>
+      </w:r>
+      <w:bookmarkEnd w:id="36"/>
+      <w:r>
+        <w:rPr>
+          <w:rFonts w:ascii="Times New Roman" w:hAnsi="Times New Roman" w:cs="Times New Roman"/>
+          <w:sz w:val="28"/>
+          <w:szCs w:val="28"/>
+        </w:rPr>
+        <w:t xml:space="preserve"> Polishing stage, finish whatever still in progress and cut the parts that won’t be done in time </w:t>
+      </w:r>
+      <w:r>
+        <w:rPr>
+          <w:rFonts w:ascii="Times New Roman" w:hAnsi="Times New Roman" w:cs="Times New Roman"/>
+          <w:sz w:val="28"/>
+          <w:szCs w:val="28"/>
+        </w:rPr>
+        <w:t>before deadline.</w:t>
+      </w:r>
     </w:p>
     <w:sectPr>
       <w:pgSz w:w="12240" w:h="15840"/>
-      <w:pgMar w:top="1440" w:right="1440" w:bottom="1440" w:left="1440" w:header="720" w:footer="720" w:gutter="0"/>
+      <w:pgMar w:top="720" w:right="720" w:bottom="720" w:left="720" w:header="720" w:footer="720" w:gutter="0"/>
       <w:cols w:space="720"/>
       <w:docGrid w:linePitch="360"/>
     </w:sectPr>
@@ -3354,6 +4745,7 @@
   <w:style w:type="character" w:default="1" w:styleId="DefaultParagraphFont">
     <w:name w:val="Default Paragraph Font"/>
     <w:uiPriority w:val="1"/>
+    <w:semiHidden/>
     <w:unhideWhenUsed/>
   </w:style>
   <w:style w:type="table" w:default="1" w:styleId="TableNormal">

</xml_diff>